<commit_message>
Added news to data
</commit_message>
<xml_diff>
--- a/Memoria Proyecto ALM.docx
+++ b/Memoria Proyecto ALM.docx
@@ -71,7 +71,7 @@
         </w:rPr>
         <w:fldChar w:fldCharType="separate"/>
       </w:r>
-      <w:hyperlink w:anchor="_Toc28557637" w:history="1">
+      <w:hyperlink w:anchor="_Toc28560922" w:history="1">
         <w:r>
           <w:rPr>
             <w:rStyle w:val="Hipervnculo"/>
@@ -94,7 +94,7 @@
           <w:rPr>
             <w:webHidden/>
           </w:rPr>
-          <w:instrText xml:space="preserve"> PAGEREF _Toc28557637 \h </w:instrText>
+          <w:instrText xml:space="preserve"> PAGEREF _Toc28560922 \h </w:instrText>
         </w:r>
         <w:r>
           <w:rPr>
@@ -129,7 +129,7 @@
           <w:sz w:val="24"/>
         </w:rPr>
       </w:pPr>
-      <w:hyperlink w:anchor="_Toc28557638" w:history="1">
+      <w:hyperlink w:anchor="_Toc28560923" w:history="1">
         <w:r>
           <w:rPr>
             <w:rStyle w:val="Hipervnculo"/>
@@ -152,7 +152,7 @@
           <w:rPr>
             <w:webHidden/>
           </w:rPr>
-          <w:instrText xml:space="preserve"> PAGEREF _Toc28557638 \h </w:instrText>
+          <w:instrText xml:space="preserve"> PAGEREF _Toc28560923 \h </w:instrText>
         </w:r>
         <w:r>
           <w:rPr>
@@ -186,7 +186,7 @@
           <w:rFonts w:asciiTheme="minorHAnsi" w:eastAsiaTheme="minorEastAsia" w:hAnsiTheme="minorHAnsi" w:cstheme="minorBidi"/>
         </w:rPr>
       </w:pPr>
-      <w:hyperlink w:anchor="_Toc28557639" w:history="1">
+      <w:hyperlink w:anchor="_Toc28560924" w:history="1">
         <w:r>
           <w:rPr>
             <w:rStyle w:val="Hipervnculo"/>
@@ -216,7 +216,7 @@
           <w:rPr>
             <w:webHidden/>
           </w:rPr>
-          <w:instrText xml:space="preserve"> PAGEREF _Toc28557639 \h </w:instrText>
+          <w:instrText xml:space="preserve"> PAGEREF _Toc28560924 \h </w:instrText>
         </w:r>
         <w:r>
           <w:rPr>
@@ -250,7 +250,7 @@
           <w:rFonts w:asciiTheme="minorHAnsi" w:eastAsiaTheme="minorEastAsia" w:hAnsiTheme="minorHAnsi" w:cstheme="minorBidi"/>
         </w:rPr>
       </w:pPr>
-      <w:hyperlink w:anchor="_Toc28557640" w:history="1">
+      <w:hyperlink w:anchor="_Toc28560925" w:history="1">
         <w:r>
           <w:rPr>
             <w:rStyle w:val="Hipervnculo"/>
@@ -273,7 +273,7 @@
           <w:rPr>
             <w:webHidden/>
           </w:rPr>
-          <w:instrText xml:space="preserve"> PAGEREF _Toc28557640 \h </w:instrText>
+          <w:instrText xml:space="preserve"> PAGEREF _Toc28560925 \h </w:instrText>
         </w:r>
         <w:r>
           <w:rPr>
@@ -308,7 +308,7 @@
           <w:sz w:val="24"/>
         </w:rPr>
       </w:pPr>
-      <w:hyperlink w:anchor="_Toc28557641" w:history="1">
+      <w:hyperlink w:anchor="_Toc28560926" w:history="1">
         <w:r>
           <w:rPr>
             <w:rStyle w:val="Hipervnculo"/>
@@ -331,7 +331,7 @@
           <w:rPr>
             <w:webHidden/>
           </w:rPr>
-          <w:instrText xml:space="preserve"> PAGEREF _Toc28557641 \h </w:instrText>
+          <w:instrText xml:space="preserve"> PAGEREF _Toc28560926 \h </w:instrText>
         </w:r>
         <w:r>
           <w:rPr>
@@ -349,6 +349,349 @@
             <w:webHidden/>
           </w:rPr>
           <w:t>3</w:t>
+        </w:r>
+        <w:r>
+          <w:rPr>
+            <w:webHidden/>
+          </w:rPr>
+          <w:fldChar w:fldCharType="end"/>
+        </w:r>
+      </w:hyperlink>
+    </w:p>
+    <w:p>
+      <w:pPr>
+        <w:pStyle w:val="TDC2"/>
+        <w:rPr>
+          <w:rFonts w:asciiTheme="minorHAnsi" w:eastAsiaTheme="minorEastAsia" w:hAnsiTheme="minorHAnsi" w:cstheme="minorBidi"/>
+        </w:rPr>
+      </w:pPr>
+      <w:hyperlink w:anchor="_Toc28560927" w:history="1">
+        <w:r>
+          <w:rPr>
+            <w:rStyle w:val="Hipervnculo"/>
+          </w:rPr>
+          <w:t>3.1. Algoritmos.</w:t>
+        </w:r>
+        <w:r>
+          <w:rPr>
+            <w:webHidden/>
+          </w:rPr>
+          <w:tab/>
+        </w:r>
+        <w:r>
+          <w:rPr>
+            <w:webHidden/>
+          </w:rPr>
+          <w:fldChar w:fldCharType="begin"/>
+        </w:r>
+        <w:r>
+          <w:rPr>
+            <w:webHidden/>
+          </w:rPr>
+          <w:instrText xml:space="preserve"> PAGEREF _Toc28560927 \h </w:instrText>
+        </w:r>
+        <w:r>
+          <w:rPr>
+            <w:webHidden/>
+          </w:rPr>
+        </w:r>
+        <w:r>
+          <w:rPr>
+            <w:webHidden/>
+          </w:rPr>
+          <w:fldChar w:fldCharType="separate"/>
+        </w:r>
+        <w:r>
+          <w:rPr>
+            <w:webHidden/>
+          </w:rPr>
+          <w:t>3</w:t>
+        </w:r>
+        <w:r>
+          <w:rPr>
+            <w:webHidden/>
+          </w:rPr>
+          <w:fldChar w:fldCharType="end"/>
+        </w:r>
+      </w:hyperlink>
+    </w:p>
+    <w:p>
+      <w:pPr>
+        <w:pStyle w:val="TDC2"/>
+        <w:rPr>
+          <w:rFonts w:asciiTheme="minorHAnsi" w:eastAsiaTheme="minorEastAsia" w:hAnsiTheme="minorHAnsi" w:cstheme="minorBidi"/>
+        </w:rPr>
+      </w:pPr>
+      <w:hyperlink w:anchor="_Toc28560928" w:history="1">
+        <w:r>
+          <w:rPr>
+            <w:rStyle w:val="Hipervnculo"/>
+          </w:rPr>
+          <w:t>3.2. Estructuras de datos.</w:t>
+        </w:r>
+        <w:r>
+          <w:rPr>
+            <w:webHidden/>
+          </w:rPr>
+          <w:tab/>
+        </w:r>
+        <w:r>
+          <w:rPr>
+            <w:webHidden/>
+          </w:rPr>
+          <w:fldChar w:fldCharType="begin"/>
+        </w:r>
+        <w:r>
+          <w:rPr>
+            <w:webHidden/>
+          </w:rPr>
+          <w:instrText xml:space="preserve"> PAGEREF _Toc28560928 \h </w:instrText>
+        </w:r>
+        <w:r>
+          <w:rPr>
+            <w:webHidden/>
+          </w:rPr>
+        </w:r>
+        <w:r>
+          <w:rPr>
+            <w:webHidden/>
+          </w:rPr>
+          <w:fldChar w:fldCharType="separate"/>
+        </w:r>
+        <w:r>
+          <w:rPr>
+            <w:webHidden/>
+          </w:rPr>
+          <w:t>3</w:t>
+        </w:r>
+        <w:r>
+          <w:rPr>
+            <w:webHidden/>
+          </w:rPr>
+          <w:fldChar w:fldCharType="end"/>
+        </w:r>
+      </w:hyperlink>
+    </w:p>
+    <w:p>
+      <w:pPr>
+        <w:pStyle w:val="TDC2"/>
+        <w:rPr>
+          <w:rFonts w:asciiTheme="minorHAnsi" w:eastAsiaTheme="minorEastAsia" w:hAnsiTheme="minorHAnsi" w:cstheme="minorBidi"/>
+        </w:rPr>
+      </w:pPr>
+      <w:hyperlink w:anchor="_Toc28560929" w:history="1">
+        <w:r>
+          <w:rPr>
+            <w:rStyle w:val="Hipervnculo"/>
+          </w:rPr>
+          <w:t>3.3. Pares (algoritmo, estructura de datos).</w:t>
+        </w:r>
+        <w:r>
+          <w:rPr>
+            <w:webHidden/>
+          </w:rPr>
+          <w:tab/>
+        </w:r>
+        <w:r>
+          <w:rPr>
+            <w:webHidden/>
+          </w:rPr>
+          <w:fldChar w:fldCharType="begin"/>
+        </w:r>
+        <w:r>
+          <w:rPr>
+            <w:webHidden/>
+          </w:rPr>
+          <w:instrText xml:space="preserve"> PAGEREF _Toc28560929 \h </w:instrText>
+        </w:r>
+        <w:r>
+          <w:rPr>
+            <w:webHidden/>
+          </w:rPr>
+        </w:r>
+        <w:r>
+          <w:rPr>
+            <w:webHidden/>
+          </w:rPr>
+          <w:fldChar w:fldCharType="separate"/>
+        </w:r>
+        <w:r>
+          <w:rPr>
+            <w:webHidden/>
+          </w:rPr>
+          <w:t>3</w:t>
+        </w:r>
+        <w:r>
+          <w:rPr>
+            <w:webHidden/>
+          </w:rPr>
+          <w:fldChar w:fldCharType="end"/>
+        </w:r>
+      </w:hyperlink>
+    </w:p>
+    <w:p>
+      <w:pPr>
+        <w:pStyle w:val="TDC2"/>
+        <w:rPr>
+          <w:rFonts w:asciiTheme="minorHAnsi" w:eastAsiaTheme="minorEastAsia" w:hAnsiTheme="minorHAnsi" w:cstheme="minorBidi"/>
+        </w:rPr>
+      </w:pPr>
+      <w:hyperlink w:anchor="_Toc28560930" w:history="1">
+        <w:r>
+          <w:rPr>
+            <w:rStyle w:val="Hipervnculo"/>
+          </w:rPr>
+          <w:t>3.4. Resultados.</w:t>
+        </w:r>
+        <w:r>
+          <w:rPr>
+            <w:webHidden/>
+          </w:rPr>
+          <w:tab/>
+        </w:r>
+        <w:r>
+          <w:rPr>
+            <w:webHidden/>
+          </w:rPr>
+          <w:fldChar w:fldCharType="begin"/>
+        </w:r>
+        <w:r>
+          <w:rPr>
+            <w:webHidden/>
+          </w:rPr>
+          <w:instrText xml:space="preserve"> PAGEREF _Toc28560930 \h </w:instrText>
+        </w:r>
+        <w:r>
+          <w:rPr>
+            <w:webHidden/>
+          </w:rPr>
+        </w:r>
+        <w:r>
+          <w:rPr>
+            <w:webHidden/>
+          </w:rPr>
+          <w:fldChar w:fldCharType="separate"/>
+        </w:r>
+        <w:r>
+          <w:rPr>
+            <w:webHidden/>
+          </w:rPr>
+          <w:t>3</w:t>
+        </w:r>
+        <w:r>
+          <w:rPr>
+            <w:webHidden/>
+          </w:rPr>
+          <w:fldChar w:fldCharType="end"/>
+        </w:r>
+      </w:hyperlink>
+    </w:p>
+    <w:p>
+      <w:pPr>
+        <w:pStyle w:val="TDC2"/>
+        <w:rPr>
+          <w:rFonts w:asciiTheme="minorHAnsi" w:eastAsiaTheme="minorEastAsia" w:hAnsiTheme="minorHAnsi" w:cstheme="minorBidi"/>
+        </w:rPr>
+      </w:pPr>
+      <w:hyperlink w:anchor="_Toc28560931" w:history="1">
+        <w:r>
+          <w:rPr>
+            <w:rStyle w:val="Hipervnculo"/>
+          </w:rPr>
+          <w:t>3.5. Conclusiones.</w:t>
+        </w:r>
+        <w:r>
+          <w:rPr>
+            <w:webHidden/>
+          </w:rPr>
+          <w:tab/>
+        </w:r>
+        <w:r>
+          <w:rPr>
+            <w:webHidden/>
+          </w:rPr>
+          <w:fldChar w:fldCharType="begin"/>
+        </w:r>
+        <w:r>
+          <w:rPr>
+            <w:webHidden/>
+          </w:rPr>
+          <w:instrText xml:space="preserve"> PAGEREF _Toc28560931 \h </w:instrText>
+        </w:r>
+        <w:r>
+          <w:rPr>
+            <w:webHidden/>
+          </w:rPr>
+        </w:r>
+        <w:r>
+          <w:rPr>
+            <w:webHidden/>
+          </w:rPr>
+          <w:fldChar w:fldCharType="separate"/>
+        </w:r>
+        <w:r>
+          <w:rPr>
+            <w:webHidden/>
+          </w:rPr>
+          <w:t>4</w:t>
+        </w:r>
+        <w:r>
+          <w:rPr>
+            <w:webHidden/>
+          </w:rPr>
+          <w:fldChar w:fldCharType="end"/>
+        </w:r>
+      </w:hyperlink>
+    </w:p>
+    <w:p>
+      <w:pPr>
+        <w:pStyle w:val="TDC1"/>
+        <w:rPr>
+          <w:rFonts w:asciiTheme="minorHAnsi" w:eastAsiaTheme="minorEastAsia" w:hAnsiTheme="minorHAnsi" w:cstheme="minorBidi"/>
+          <w:sz w:val="24"/>
+        </w:rPr>
+      </w:pPr>
+      <w:hyperlink w:anchor="_Toc28560932" w:history="1">
+        <w:r>
+          <w:rPr>
+            <w:rStyle w:val="Hipervnculo"/>
+          </w:rPr>
+          <w:t>4. Integración con el recuperador y buscador de SAR.</w:t>
+        </w:r>
+        <w:r>
+          <w:rPr>
+            <w:webHidden/>
+          </w:rPr>
+          <w:tab/>
+        </w:r>
+        <w:r>
+          <w:rPr>
+            <w:webHidden/>
+          </w:rPr>
+          <w:fldChar w:fldCharType="begin"/>
+        </w:r>
+        <w:r>
+          <w:rPr>
+            <w:webHidden/>
+          </w:rPr>
+          <w:instrText xml:space="preserve"> PAGEREF _Toc28560932 \h </w:instrText>
+        </w:r>
+        <w:r>
+          <w:rPr>
+            <w:webHidden/>
+          </w:rPr>
+        </w:r>
+        <w:r>
+          <w:rPr>
+            <w:webHidden/>
+          </w:rPr>
+          <w:fldChar w:fldCharType="separate"/>
+        </w:r>
+        <w:r>
+          <w:rPr>
+            <w:webHidden/>
+          </w:rPr>
+          <w:t>5</w:t>
         </w:r>
         <w:r>
           <w:rPr>
@@ -378,6 +721,7 @@
         </w:rPr>
         <w:fldChar w:fldCharType="end"/>
       </w:r>
+      <w:bookmarkStart w:id="0" w:name="_Toc28560922"/>
     </w:p>
     <w:p>
       <w:pPr>
@@ -397,7 +741,6 @@
       <w:pPr>
         <w:pStyle w:val="OT1"/>
       </w:pPr>
-      <w:bookmarkStart w:id="0" w:name="_Toc28557637"/>
       <w:r>
         <w:lastRenderedPageBreak/>
         <w:t>Introducción</w:t>
@@ -496,13 +839,7 @@
         <w:rPr>
           <w:lang w:eastAsia="es-ES_tradnl"/>
         </w:rPr>
-        <w:t xml:space="preserve"> </w:t>
-      </w:r>
-      <w:r>
-        <w:rPr>
-          <w:lang w:eastAsia="es-ES_tradnl"/>
-        </w:rPr>
-        <w:t xml:space="preserve">haciendo uso de los términos en la obra del </w:t>
+        <w:t xml:space="preserve"> haciendo uso de los términos en la obra del </w:t>
       </w:r>
       <w:r>
         <w:rPr>
@@ -512,7 +849,17 @@
           <w:iCs/>
           <w:lang w:eastAsia="es-ES_tradnl"/>
         </w:rPr>
-        <w:t>quijote</w:t>
+        <w:t>Q</w:t>
+      </w:r>
+      <w:r>
+        <w:rPr>
+          <w:b/>
+          <w:bCs/>
+          <w:i/>
+          <w:iCs/>
+          <w:lang w:eastAsia="es-ES_tradnl"/>
+        </w:rPr>
+        <w:t>uijote</w:t>
       </w:r>
       <w:r>
         <w:rPr>
@@ -550,26 +897,14 @@
         <w:rPr>
           <w:lang w:eastAsia="es-ES_tradnl"/>
         </w:rPr>
-        <w:t xml:space="preserve">En la segunda parte se expone el par </w:t>
-      </w:r>
-      <w:r>
-        <w:rPr>
-          <w:lang w:eastAsia="es-ES_tradnl"/>
-        </w:rPr>
-        <w:t>(algoritmo, estructura de datos)</w:t>
-      </w:r>
-      <w:r>
-        <w:rPr>
-          <w:lang w:eastAsia="es-ES_tradnl"/>
-        </w:rPr>
-        <w:t xml:space="preserve"> seleccionado en vista de los resultados del apartado anterior y como lo hemos integrado en el proyecto de la asignatura de SAR.</w:t>
+        <w:t>En la segunda parte se expone el par (algoritmo, estructura de datos) seleccionado en vista de los resultados del apartado anterior y como lo hemos integrado en el proyecto de la asignatura de SAR.</w:t>
       </w:r>
     </w:p>
     <w:p>
       <w:pPr>
         <w:pStyle w:val="OT1"/>
       </w:pPr>
-      <w:bookmarkStart w:id="1" w:name="_Toc28557638"/>
+      <w:bookmarkStart w:id="1" w:name="_Toc28560923"/>
       <w:r>
         <w:t>Medida de distancia entre dos cadenas.</w:t>
       </w:r>
@@ -579,7 +914,7 @@
       <w:pPr>
         <w:pStyle w:val="OT2"/>
       </w:pPr>
-      <w:bookmarkStart w:id="2" w:name="_Toc28557639"/>
+      <w:bookmarkStart w:id="2" w:name="_Toc28560924"/>
       <w:r>
         <w:rPr>
           <w:bCs/>
@@ -704,16 +1039,7 @@
         </w:rPr>
       </w:pPr>
       <w:r>
-        <w:t>I</w:t>
-      </w:r>
-      <w:r>
-        <w:t>nserci</w:t>
-      </w:r>
-      <w:r>
-        <w:t>ó</w:t>
-      </w:r>
-      <w:r>
-        <w:t xml:space="preserve">n de un </w:t>
+        <w:t xml:space="preserve">Inserción de un </w:t>
       </w:r>
       <w:r>
         <w:t>carácter</w:t>
@@ -740,16 +1066,7 @@
         </w:rPr>
       </w:pPr>
       <w:r>
-        <w:t>S</w:t>
-      </w:r>
-      <w:r>
-        <w:t>ustituci</w:t>
-      </w:r>
-      <w:r>
-        <w:t>ó</w:t>
-      </w:r>
-      <w:r>
-        <w:t xml:space="preserve">n de un </w:t>
+        <w:t xml:space="preserve">Sustitución de un </w:t>
       </w:r>
       <w:r>
         <w:t>carácter</w:t>
@@ -890,7 +1207,7 @@
       <w:pPr>
         <w:pStyle w:val="OT2"/>
       </w:pPr>
-      <w:bookmarkStart w:id="3" w:name="_Toc28557640"/>
+      <w:bookmarkStart w:id="3" w:name="_Toc28560925"/>
       <w:r>
         <w:t>Distancia de Damerau-Levenshtein</w:t>
       </w:r>
@@ -921,13 +1238,7 @@
         <w:t>istancia de Damerau-Levenshtein</w:t>
       </w:r>
       <w:r>
-        <w:t xml:space="preserve"> es una extensi</w:t>
-      </w:r>
-      <w:r>
-        <w:t>ó</w:t>
-      </w:r>
-      <w:r>
-        <w:t>n de la distancia de Levenshtein en la cual adem</w:t>
+        <w:t xml:space="preserve"> es una extensión de la distancia de Levenshtein en la cual adem</w:t>
       </w:r>
       <w:r>
         <w:t>á</w:t>
@@ -939,25 +1250,7 @@
         <w:t>sustitución</w:t>
       </w:r>
       <w:r>
-        <w:t>, borrado e inserci</w:t>
-      </w:r>
-      <w:r>
-        <w:t>ó</w:t>
-      </w:r>
-      <w:r>
-        <w:t>n tamb</w:t>
-      </w:r>
-      <w:r>
-        <w:t>ié</w:t>
-      </w:r>
-      <w:r>
-        <w:t>n se permite la transposici</w:t>
-      </w:r>
-      <w:r>
-        <w:t>ó</w:t>
-      </w:r>
-      <w:r>
-        <w:t>n de dos caracteres consecutivos.</w:t>
+        <w:t>, borrado e inserción también se permite la transposición de dos caracteres consecutivos.</w:t>
       </w:r>
     </w:p>
     <w:p>
@@ -978,7 +1271,7 @@
       <w:pPr>
         <w:pStyle w:val="OT1"/>
       </w:pPr>
-      <w:bookmarkStart w:id="4" w:name="_Toc28557641"/>
+      <w:bookmarkStart w:id="4" w:name="_Toc28560926"/>
       <w:r>
         <w:lastRenderedPageBreak/>
         <w:t xml:space="preserve">Algoritmos y estructuras de </w:t>
@@ -995,9 +1288,11 @@
       <w:pPr>
         <w:pStyle w:val="OT2"/>
       </w:pPr>
+      <w:bookmarkStart w:id="5" w:name="_Toc28560927"/>
       <w:r>
         <w:t>Algoritmos.</w:t>
       </w:r>
+      <w:bookmarkEnd w:id="5"/>
     </w:p>
     <w:p>
       <w:pPr>
@@ -1051,9 +1346,11 @@
       <w:pPr>
         <w:pStyle w:val="OT2"/>
       </w:pPr>
+      <w:bookmarkStart w:id="6" w:name="_Toc28560928"/>
       <w:r>
         <w:t>Estructuras de datos.</w:t>
       </w:r>
+      <w:bookmarkEnd w:id="6"/>
     </w:p>
     <w:p>
       <w:pPr>
@@ -1089,9 +1386,11 @@
       <w:pPr>
         <w:pStyle w:val="OT2"/>
       </w:pPr>
+      <w:bookmarkStart w:id="7" w:name="_Toc28560929"/>
       <w:r>
         <w:t>Pares (algoritmo, estructura de datos).</w:t>
       </w:r>
+      <w:bookmarkEnd w:id="7"/>
     </w:p>
     <w:p>
       <w:pPr>
@@ -1234,9 +1533,11 @@
       <w:pPr>
         <w:pStyle w:val="OT2"/>
       </w:pPr>
+      <w:bookmarkStart w:id="8" w:name="_Toc28560930"/>
       <w:r>
         <w:t>Resultados.</w:t>
       </w:r>
+      <w:bookmarkEnd w:id="8"/>
     </w:p>
     <w:p>
       <w:pPr>
@@ -1259,7 +1560,7 @@
           <w:iCs/>
           <w:lang w:eastAsia="es-ES_tradnl"/>
         </w:rPr>
-        <w:t>quijote</w:t>
+        <w:t>Q</w:t>
       </w:r>
       <w:r>
         <w:rPr>
@@ -1269,6 +1570,16 @@
           <w:iCs/>
           <w:lang w:eastAsia="es-ES_tradnl"/>
         </w:rPr>
+        <w:t>uijote</w:t>
+      </w:r>
+      <w:r>
+        <w:rPr>
+          <w:b/>
+          <w:bCs/>
+          <w:i/>
+          <w:iCs/>
+          <w:lang w:eastAsia="es-ES_tradnl"/>
+        </w:rPr>
         <w:t xml:space="preserve">, </w:t>
       </w:r>
       <w:r>
@@ -1314,6 +1625,20 @@
           <w:lang w:eastAsia="es-ES_tradnl"/>
         </w:rPr>
         <w:t>.</w:t>
+      </w:r>
+    </w:p>
+    <w:p>
+      <w:pPr>
+        <w:pStyle w:val="OP1"/>
+        <w:rPr>
+          <w:lang w:eastAsia="es-ES_tradnl"/>
+        </w:rPr>
+      </w:pPr>
+      <w:r>
+        <w:rPr>
+          <w:lang w:eastAsia="es-ES_tradnl"/>
+        </w:rPr>
+        <w:t>Las desviaciones típicas de cada medición son muy próximas a 0 por lo que podemos concluir que las medidas de las 20 muestras son prácticamente idénticas y representativas.</w:t>
       </w:r>
     </w:p>
     <w:p>
@@ -1389,6 +1714,7 @@
     <w:p>
       <w:pPr>
         <w:pStyle w:val="OP1"/>
+        <w:keepNext/>
       </w:pPr>
       <w:r>
         <w:rPr>
@@ -1412,10 +1738,290 @@
     </w:p>
     <w:p>
       <w:pPr>
+        <w:pStyle w:val="Descripcin"/>
+        <w:jc w:val="center"/>
+      </w:pPr>
+      <w:r>
+        <w:t xml:space="preserve">Figura </w:t>
+      </w:r>
+      <w:r>
+        <w:fldChar w:fldCharType="begin"/>
+      </w:r>
+      <w:r>
+        <w:instrText xml:space="preserve"> SEQ Figura \* ARABIC </w:instrText>
+      </w:r>
+      <w:r>
+        <w:fldChar w:fldCharType="separate"/>
+      </w:r>
+      <w:r>
+        <w:rPr>
+          <w:noProof/>
+        </w:rPr>
+        <w:t>3</w:t>
+      </w:r>
+      <w:r>
+        <w:fldChar w:fldCharType="end"/>
+      </w:r>
+      <w:r>
+        <w:t>. Resultados temporales comparando la Distancia de Damerau-Levenshtein entre dos cadenas.</w:t>
+      </w:r>
+    </w:p>
+    <w:p>
+      <w:pPr>
+        <w:pStyle w:val="OT2"/>
+      </w:pPr>
+      <w:bookmarkStart w:id="9" w:name="_Toc28560931"/>
+      <w:r>
+        <w:t>Conclusiones.</w:t>
+      </w:r>
+      <w:bookmarkEnd w:id="9"/>
+    </w:p>
+    <w:p>
+      <w:pPr>
         <w:pStyle w:val="OP1"/>
-      </w:pPr>
-      <w:bookmarkStart w:id="5" w:name="_GoBack"/>
-      <w:bookmarkEnd w:id="5"/>
+        <w:rPr>
+          <w:lang w:eastAsia="es-ES_tradnl"/>
+        </w:rPr>
+      </w:pPr>
+      <w:r>
+        <w:rPr>
+          <w:lang w:eastAsia="es-ES_tradnl"/>
+        </w:rPr>
+        <w:t xml:space="preserve">A la vista de los resultados obtenidos es evidente que el par (Ramificación y poda, Trie) </w:t>
+      </w:r>
+      <w:r>
+        <w:rPr>
+          <w:lang w:eastAsia="es-ES_tradnl"/>
+        </w:rPr>
+        <w:t xml:space="preserve">ofrece mejores resultados temporales que </w:t>
+      </w:r>
+      <w:r>
+        <w:rPr>
+          <w:lang w:eastAsia="es-ES_tradnl"/>
+        </w:rPr>
+        <w:t>el resto para unas tolerancias menores a 5,</w:t>
+      </w:r>
+      <w:r>
+        <w:rPr>
+          <w:lang w:eastAsia="es-ES_tradnl"/>
+        </w:rPr>
+        <w:t xml:space="preserve"> para un número de tolerancia mayor o igual a 5,</w:t>
+      </w:r>
+      <w:r>
+        <w:rPr>
+          <w:lang w:eastAsia="es-ES_tradnl"/>
+        </w:rPr>
+        <w:t xml:space="preserve"> el par (Programación dinámica, Trie) presenta mejo</w:t>
+      </w:r>
+      <w:r>
+        <w:rPr>
+          <w:lang w:eastAsia="es-ES_tradnl"/>
+        </w:rPr>
+        <w:t>res resultados</w:t>
+      </w:r>
+      <w:r>
+        <w:rPr>
+          <w:lang w:eastAsia="es-ES_tradnl"/>
+        </w:rPr>
+        <w:t>.</w:t>
+      </w:r>
+    </w:p>
+    <w:p>
+      <w:pPr>
+        <w:pStyle w:val="OP1"/>
+        <w:rPr>
+          <w:lang w:eastAsia="es-ES_tradnl"/>
+        </w:rPr>
+      </w:pPr>
+      <w:r>
+        <w:rPr>
+          <w:lang w:eastAsia="es-ES_tradnl"/>
+        </w:rPr>
+        <w:t>Se ha optado por el uso del par (</w:t>
+      </w:r>
+      <w:r>
+        <w:rPr>
+          <w:lang w:eastAsia="es-ES_tradnl"/>
+        </w:rPr>
+        <w:t>Ramificación y poda, Trie</w:t>
+      </w:r>
+      <w:r>
+        <w:rPr>
+          <w:lang w:eastAsia="es-ES_tradnl"/>
+        </w:rPr>
+        <w:t>)</w:t>
+      </w:r>
+      <w:r>
+        <w:rPr>
+          <w:lang w:eastAsia="es-ES_tradnl"/>
+        </w:rPr>
+        <w:t xml:space="preserve"> en el proyecto de SAR, ya que se considera que una tolerancia superior a 4 no es representativa para la búsqueda de términos.</w:t>
+      </w:r>
+    </w:p>
+    <w:p>
+      <w:pPr>
+        <w:pStyle w:val="OP1"/>
+        <w:rPr>
+          <w:lang w:eastAsia="es-ES_tradnl"/>
+        </w:rPr>
+      </w:pPr>
+      <w:r>
+        <w:rPr>
+          <w:lang w:eastAsia="es-ES_tradnl"/>
+        </w:rPr>
+        <w:t xml:space="preserve">Como medida alternativa se podría configurar el searcher para que en función del nivel de tolerancia usase un par u otro, de tal modo que para tolerancias menores a 5 usase el par (Ramificación y poda, Trie) y para </w:t>
+      </w:r>
+      <w:r>
+        <w:rPr>
+          <w:lang w:eastAsia="es-ES_tradnl"/>
+        </w:rPr>
+        <w:t xml:space="preserve">tolerancias mayores a 5 el par </w:t>
+      </w:r>
+      <w:r>
+        <w:rPr>
+          <w:lang w:eastAsia="es-ES_tradnl"/>
+        </w:rPr>
+        <w:t>(Programación dinámica, Trie)</w:t>
+      </w:r>
+      <w:r>
+        <w:rPr>
+          <w:lang w:eastAsia="es-ES_tradnl"/>
+        </w:rPr>
+        <w:t>.</w:t>
+      </w:r>
+    </w:p>
+    <w:p>
+      <w:pPr>
+        <w:spacing w:after="160" w:line="259" w:lineRule="auto"/>
+        <w:rPr>
+          <w:rFonts w:ascii="Regencie" w:eastAsiaTheme="minorHAnsi" w:hAnsi="Regencie" w:cstheme="minorBidi"/>
+          <w:sz w:val="20"/>
+          <w:szCs w:val="22"/>
+        </w:rPr>
+      </w:pPr>
+      <w:r>
+        <w:br w:type="page"/>
+      </w:r>
+    </w:p>
+    <w:p>
+      <w:pPr>
+        <w:pStyle w:val="OT1"/>
+      </w:pPr>
+      <w:bookmarkStart w:id="10" w:name="_Toc28560932"/>
+      <w:r>
+        <w:lastRenderedPageBreak/>
+        <w:t>Integración con el recuperador y buscador de SAR.</w:t>
+      </w:r>
+      <w:bookmarkEnd w:id="10"/>
+    </w:p>
+    <w:p>
+      <w:pPr>
+        <w:pStyle w:val="OP1"/>
+        <w:rPr>
+          <w:lang w:eastAsia="es-ES_tradnl"/>
+        </w:rPr>
+      </w:pPr>
+      <w:r>
+        <w:rPr>
+          <w:lang w:eastAsia="es-ES_tradnl"/>
+        </w:rPr>
+        <w:t>Una vez realizadas las mediciones temporales de cada par y haber comprobado cual de ellos se ajusta mejor a nuestro proyecto para la búsqueda de términos en un set de noticias hemos procedido a la creación de una estructura de paquetes y herramientas en Python para poder integrar de una forma limpia y ordenada todo lo desarrollado durante esta asignatura con el proyecto de SAR.</w:t>
+      </w:r>
+    </w:p>
+    <w:p>
+      <w:pPr>
+        <w:pStyle w:val="OP1"/>
+      </w:pPr>
+      <w:r>
+        <w:rPr>
+          <w:lang w:eastAsia="es-ES_tradnl"/>
+        </w:rPr>
+        <w:t xml:space="preserve">Así pues, no hemos generado un único archivo </w:t>
+      </w:r>
+      <w:r>
+        <w:rPr>
+          <w:b/>
+          <w:bCs/>
+        </w:rPr>
+        <w:t>ALT_library.py</w:t>
+      </w:r>
+      <w:r>
+        <w:rPr>
+          <w:b/>
+          <w:bCs/>
+        </w:rPr>
+        <w:t>,</w:t>
+      </w:r>
+      <w:r>
+        <w:t xml:space="preserve"> </w:t>
+      </w:r>
+      <w:r>
+        <w:t>y en su lugar se ha</w:t>
+      </w:r>
+      <w:r>
+        <w:t xml:space="preserve"> optado por ordenador </w:t>
+      </w:r>
+      <w:r>
+        <w:t>los archivos</w:t>
+      </w:r>
+      <w:r>
+        <w:t xml:space="preserve"> de </w:t>
+      </w:r>
+      <w:r>
+        <w:t xml:space="preserve">una </w:t>
+      </w:r>
+      <w:r>
+        <w:t>forma jerárquica y por funcionalidades</w:t>
+      </w:r>
+      <w:r>
+        <w:t>,</w:t>
+      </w:r>
+      <w:r>
+        <w:t xml:space="preserve"> lo cual nos ha permitido poder trabajar en paralelo haciendo uso de una herramienta de control de versiones (git)</w:t>
+      </w:r>
+      <w:r>
+        <w:t>.</w:t>
+      </w:r>
+      <w:r>
+        <w:t xml:space="preserve"> Dando como resultado un proyecto mucho más escalable y con mayores posibilidades para la modificación e implementación de nuevas funcionalidades</w:t>
+      </w:r>
+      <w:r>
+        <w:t>.</w:t>
+      </w:r>
+    </w:p>
+    <w:p>
+      <w:pPr>
+        <w:pStyle w:val="OP1"/>
+      </w:pPr>
+      <w:r>
+        <w:t>Así pues</w:t>
+      </w:r>
+      <w:r>
+        <w:t>,</w:t>
+      </w:r>
+      <w:r>
+        <w:t xml:space="preserve"> en esta sección se comentará la estructura del proyecto y como poder ejecutar el programar y los test</w:t>
+      </w:r>
+      <w:r>
+        <w:t xml:space="preserve"> (medición de tiempos sobre el documento del </w:t>
+      </w:r>
+      <w:r>
+        <w:rPr>
+          <w:b/>
+          <w:bCs/>
+          <w:i/>
+          <w:iCs/>
+        </w:rPr>
+        <w:t>Quijote</w:t>
+      </w:r>
+      <w:r>
+        <w:t>)</w:t>
+      </w:r>
+      <w:r>
+        <w:t>.</w:t>
+      </w:r>
+      <w:bookmarkStart w:id="11" w:name="_GoBack"/>
+      <w:bookmarkEnd w:id="11"/>
     </w:p>
     <w:sectPr>
       <w:headerReference w:type="default" r:id="rId11"/>
@@ -1477,10 +2083,7 @@
     </w:r>
     <w:proofErr w:type="spellEnd"/>
     <w:r>
-      <w:t xml:space="preserve"> Zhang, </w:t>
-    </w:r>
-    <w:r>
-      <w:t xml:space="preserve">José Antonio </w:t>
+      <w:t xml:space="preserve"> Zhang, José Antonio </w:t>
     </w:r>
     <w:proofErr w:type="spellStart"/>
     <w:r>
@@ -1490,27 +2093,14 @@
     <w:r>
       <w:t xml:space="preserve"> de Moya y </w:t>
     </w:r>
-    <w:r>
-      <w:fldChar w:fldCharType="begin"/>
-    </w:r>
-    <w:r>
-      <w:instrText xml:space="preserve"> AUTHOR   \* MERGEFORMAT </w:instrText>
-    </w:r>
-    <w:r>
-      <w:fldChar w:fldCharType="separate"/>
-    </w:r>
-    <w:r>
-      <w:rPr>
-        <w:noProof/>
-      </w:rPr>
-      <w:t>Omar Caja García</w:t>
-    </w:r>
-    <w:r>
-      <w:rPr>
-        <w:noProof/>
-      </w:rPr>
-      <w:fldChar w:fldCharType="end"/>
-    </w:r>
+    <w:fldSimple w:instr=" AUTHOR   \* MERGEFORMAT ">
+      <w:r>
+        <w:rPr>
+          <w:noProof/>
+        </w:rPr>
+        <w:t>Omar Caja García</w:t>
+      </w:r>
+    </w:fldSimple>
     <w:r>
       <w:tab/>
     </w:r>
@@ -1562,65 +2152,27 @@
       <w:pStyle w:val="OEYP"/>
     </w:pPr>
     <w:r>
-      <w:t>ALM</w:t>
+      <w:t xml:space="preserve">ALM / Búsqueda aproximada de cadenas / </w:t>
     </w:r>
-    <w:r>
-      <w:t xml:space="preserve"> / </w:t>
-    </w:r>
-    <w:r>
-      <w:t>Búsqueda aproximada de cadenas</w:t>
-    </w:r>
-    <w:r>
-      <w:t xml:space="preserve"> </w:t>
-    </w:r>
-    <w:r>
-      <w:t xml:space="preserve">/ </w:t>
-    </w:r>
-    <w:r>
-      <w:fldChar w:fldCharType="begin"/>
-    </w:r>
-    <w:r>
-      <w:instrText xml:space="preserve"> STYLEREF  "O T1" \r  \* MERGEFORMAT </w:instrText>
-    </w:r>
-    <w:r>
-      <w:fldChar w:fldCharType="separate"/>
-    </w:r>
-    <w:r>
-      <w:rPr>
-        <w:noProof/>
-      </w:rPr>
-      <w:t>3</w:t>
-    </w:r>
-    <w:r>
-      <w:rPr>
-        <w:noProof/>
-      </w:rPr>
-      <w:fldChar w:fldCharType="end"/>
-    </w:r>
+    <w:fldSimple w:instr=" STYLEREF  &quot;O T1&quot; \r  \* MERGEFORMAT ">
+      <w:r>
+        <w:rPr>
+          <w:noProof/>
+        </w:rPr>
+        <w:t>4</w:t>
+      </w:r>
+    </w:fldSimple>
     <w:r>
       <w:t xml:space="preserve">. </w:t>
     </w:r>
-    <w:r>
-      <w:fldChar w:fldCharType="begin"/>
-    </w:r>
-    <w:r>
-      <w:instrText xml:space="preserve"> STYLEREF  "O T1"  \* MERGEFORMAT </w:instrText>
-    </w:r>
-    <w:r>
-      <w:fldChar w:fldCharType="separate"/>
-    </w:r>
-    <w:r>
-      <w:rPr>
-        <w:noProof/>
-      </w:rPr>
-      <w:t>Algoritmos y estructuras de datos.</w:t>
-    </w:r>
-    <w:r>
-      <w:rPr>
-        <w:noProof/>
-      </w:rPr>
-      <w:fldChar w:fldCharType="end"/>
-    </w:r>
+    <w:fldSimple w:instr=" STYLEREF  &quot;O T1&quot;  \* MERGEFORMAT ">
+      <w:r>
+        <w:rPr>
+          <w:noProof/>
+        </w:rPr>
+        <w:t>Integración con el recuperador y buscador de SAR.</w:t>
+      </w:r>
+    </w:fldSimple>
   </w:p>
 </w:hdr>
 </file>
@@ -7939,7 +8491,7 @@
 </file>
 
 <file path=customXml/itemProps1.xml><?xml version="1.0" encoding="utf-8"?>
-<ds:datastoreItem xmlns:ds="http://schemas.openxmlformats.org/officeDocument/2006/customXml" ds:itemID="{6A906A4F-8873-D744-9058-68BBD6DE999D}">
+<ds:datastoreItem xmlns:ds="http://schemas.openxmlformats.org/officeDocument/2006/customXml" ds:itemID="{8465C11D-AD81-864E-A1BC-5BC617E0FD97}">
   <ds:schemaRefs>
     <ds:schemaRef ds:uri="http://schemas.openxmlformats.org/officeDocument/2006/bibliography"/>
   </ds:schemaRefs>

</xml_diff>

<commit_message>
completado con errores corregidos
</commit_message>
<xml_diff>
--- a/Memoria Proyecto ALM.docx
+++ b/Memoria Proyecto ALM.docx
@@ -906,14 +906,12 @@
       <w:r>
         <w:br w:type="page"/>
       </w:r>
-      <w:bookmarkStart w:id="0" w:name="_GoBack"/>
-      <w:bookmarkEnd w:id="0"/>
     </w:p>
     <w:p>
       <w:pPr>
         <w:pStyle w:val="OT1"/>
       </w:pPr>
-      <w:bookmarkStart w:id="1" w:name="_Toc28566832"/>
+      <w:bookmarkStart w:id="0" w:name="_Toc28566832"/>
       <w:r>
         <w:lastRenderedPageBreak/>
         <w:t>Introducción</w:t>
@@ -921,7 +919,7 @@
       <w:r>
         <w:t>.</w:t>
       </w:r>
-      <w:bookmarkEnd w:id="1"/>
+      <w:bookmarkEnd w:id="0"/>
     </w:p>
     <w:p>
       <w:pPr>
@@ -1077,24 +1075,24 @@
       <w:pPr>
         <w:pStyle w:val="OT1"/>
       </w:pPr>
-      <w:bookmarkStart w:id="2" w:name="_Toc28566833"/>
+      <w:bookmarkStart w:id="1" w:name="_Toc28566833"/>
       <w:r>
         <w:t>Medida de distancia entre dos cadenas.</w:t>
       </w:r>
+      <w:bookmarkEnd w:id="1"/>
+    </w:p>
+    <w:p>
+      <w:pPr>
+        <w:pStyle w:val="OT2"/>
+      </w:pPr>
+      <w:bookmarkStart w:id="2" w:name="_Toc28566834"/>
+      <w:r>
+        <w:rPr>
+          <w:bCs/>
+        </w:rPr>
+        <w:t>Distancia de Levenshtein.</w:t>
+      </w:r>
       <w:bookmarkEnd w:id="2"/>
-    </w:p>
-    <w:p>
-      <w:pPr>
-        <w:pStyle w:val="OT2"/>
-      </w:pPr>
-      <w:bookmarkStart w:id="3" w:name="_Toc28566834"/>
-      <w:r>
-        <w:rPr>
-          <w:bCs/>
-        </w:rPr>
-        <w:t>Distancia de Levenshtein.</w:t>
-      </w:r>
-      <w:bookmarkEnd w:id="3"/>
     </w:p>
     <w:p>
       <w:pPr>
@@ -1306,6 +1304,9 @@
               <w:jc w:val="center"/>
             </w:pPr>
             <w:r>
+              <w:rPr>
+                <w:noProof/>
+              </w:rPr>
               <w:drawing>
                 <wp:inline distT="0" distB="0" distL="0" distR="0" wp14:anchorId="678589C7" wp14:editId="521A0F82">
                   <wp:extent cx="3810000" cy="1091459"/>
@@ -1351,24 +1352,14 @@
             <w:r>
               <w:t xml:space="preserve">Figura </w:t>
             </w:r>
-            <w:r>
-              <w:fldChar w:fldCharType="begin"/>
-            </w:r>
-            <w:r>
-              <w:instrText xml:space="preserve"> SEQ Figura \* ARABIC </w:instrText>
-            </w:r>
-            <w:r>
-              <w:fldChar w:fldCharType="separate"/>
-            </w:r>
-            <w:r>
-              <w:rPr>
-                <w:noProof/>
-              </w:rPr>
-              <w:t>1</w:t>
-            </w:r>
-            <w:r>
-              <w:fldChar w:fldCharType="end"/>
-            </w:r>
+            <w:fldSimple w:instr=" SEQ Figura \* ARABIC ">
+              <w:r>
+                <w:rPr>
+                  <w:noProof/>
+                </w:rPr>
+                <w:t>1</w:t>
+              </w:r>
+            </w:fldSimple>
             <w:r>
               <w:t>. Distancia de 2 cadenas con coste de 3.</w:t>
             </w:r>
@@ -1380,14 +1371,14 @@
       <w:pPr>
         <w:pStyle w:val="OT2"/>
       </w:pPr>
-      <w:bookmarkStart w:id="4" w:name="_Toc28566835"/>
+      <w:bookmarkStart w:id="3" w:name="_Toc28566835"/>
       <w:r>
         <w:t>Distancia de Damerau-Levenshtein</w:t>
       </w:r>
       <w:r>
         <w:t>.</w:t>
       </w:r>
-      <w:bookmarkEnd w:id="4"/>
+      <w:bookmarkEnd w:id="3"/>
     </w:p>
     <w:p>
       <w:pPr>
@@ -1444,7 +1435,7 @@
       <w:pPr>
         <w:pStyle w:val="OT1"/>
       </w:pPr>
-      <w:bookmarkStart w:id="5" w:name="_Toc28566836"/>
+      <w:bookmarkStart w:id="4" w:name="_Toc28566836"/>
       <w:r>
         <w:lastRenderedPageBreak/>
         <w:t xml:space="preserve">Algoritmos y estructuras de </w:t>
@@ -1455,15 +1446,73 @@
       <w:r>
         <w:t>atos.</w:t>
       </w:r>
+      <w:bookmarkEnd w:id="4"/>
+    </w:p>
+    <w:p>
+      <w:pPr>
+        <w:pStyle w:val="OT2"/>
+      </w:pPr>
+      <w:bookmarkStart w:id="5" w:name="_Toc28566837"/>
+      <w:r>
+        <w:t>Algoritmos.</w:t>
+      </w:r>
       <w:bookmarkEnd w:id="5"/>
     </w:p>
     <w:p>
       <w:pPr>
+        <w:pStyle w:val="OP1"/>
+        <w:rPr>
+          <w:lang w:eastAsia="es-ES_tradnl"/>
+        </w:rPr>
+      </w:pPr>
+      <w:r>
+        <w:rPr>
+          <w:lang w:eastAsia="es-ES_tradnl"/>
+        </w:rPr>
+        <w:t xml:space="preserve">Los algoritmos utilizados durante para la </w:t>
+      </w:r>
+      <w:r>
+        <w:rPr>
+          <w:lang w:eastAsia="es-ES_tradnl"/>
+        </w:rPr>
+        <w:t>realización</w:t>
+      </w:r>
+      <w:r>
+        <w:rPr>
+          <w:lang w:eastAsia="es-ES_tradnl"/>
+        </w:rPr>
+        <w:t xml:space="preserve"> de la práctica han sido lo siguientes:</w:t>
+      </w:r>
+    </w:p>
+    <w:p>
+      <w:pPr>
+        <w:pStyle w:val="OLC2"/>
+      </w:pPr>
+      <w:r>
+        <w:t>Programación dinámica</w:t>
+      </w:r>
+      <w:r>
+        <w:t>.</w:t>
+      </w:r>
+    </w:p>
+    <w:p>
+      <w:pPr>
+        <w:pStyle w:val="OLC2"/>
+      </w:pPr>
+      <w:r>
+        <w:t>Ramificación</w:t>
+      </w:r>
+      <w:r>
+        <w:t xml:space="preserve"> y poda.</w:t>
+      </w:r>
+    </w:p>
+    <w:p>
+      <w:pPr>
         <w:pStyle w:val="OT2"/>
       </w:pPr>
-      <w:bookmarkStart w:id="6" w:name="_Toc28566837"/>
-      <w:r>
-        <w:t>Algoritmos.</w:t>
+      <w:bookmarkStart w:id="6" w:name="_Toc28566838"/>
+      <w:r>
+        <w:t>Estructuras de datos.</w:t>
       </w:r>
       <w:bookmarkEnd w:id="6"/>
     </w:p>
@@ -1478,19 +1527,7 @@
         <w:rPr>
           <w:lang w:eastAsia="es-ES_tradnl"/>
         </w:rPr>
-        <w:t xml:space="preserve">Los algoritmos utilizados durante para la </w:t>
-      </w:r>
-      <w:r>
-        <w:rPr>
-          <w:lang w:eastAsia="es-ES_tradnl"/>
-        </w:rPr>
-        <w:t>realización</w:t>
-      </w:r>
-      <w:r>
-        <w:rPr>
-          <w:lang w:eastAsia="es-ES_tradnl"/>
-        </w:rPr>
-        <w:t xml:space="preserve"> de la práctica han sido lo siguientes:</w:t>
+        <w:t>Las estructuras de datos utilizadas son las siguientes:</w:t>
       </w:r>
     </w:p>
     <w:p>
@@ -1498,10 +1535,7 @@
         <w:pStyle w:val="OLC2"/>
       </w:pPr>
       <w:r>
-        <w:t>Programación dinámica</w:t>
-      </w:r>
-      <w:r>
-        <w:t>.</w:t>
+        <w:t>Lista.</w:t>
       </w:r>
     </w:p>
     <w:p>
@@ -1509,61 +1543,18 @@
         <w:pStyle w:val="OLC2"/>
       </w:pPr>
       <w:r>
-        <w:t>Ramificación</w:t>
-      </w:r>
-      <w:r>
-        <w:t xml:space="preserve"> y poda.</w:t>
+        <w:t>Trie.</w:t>
       </w:r>
     </w:p>
     <w:p>
       <w:pPr>
         <w:pStyle w:val="OT2"/>
       </w:pPr>
-      <w:bookmarkStart w:id="7" w:name="_Toc28566838"/>
-      <w:r>
-        <w:t>Estructuras de datos.</w:t>
+      <w:bookmarkStart w:id="7" w:name="_Toc28566839"/>
+      <w:r>
+        <w:t>Pares (algoritmo, estructura de datos).</w:t>
       </w:r>
       <w:bookmarkEnd w:id="7"/>
-    </w:p>
-    <w:p>
-      <w:pPr>
-        <w:pStyle w:val="OP1"/>
-        <w:rPr>
-          <w:lang w:eastAsia="es-ES_tradnl"/>
-        </w:rPr>
-      </w:pPr>
-      <w:r>
-        <w:rPr>
-          <w:lang w:eastAsia="es-ES_tradnl"/>
-        </w:rPr>
-        <w:t>Las estructuras de datos utilizadas son las siguientes:</w:t>
-      </w:r>
-    </w:p>
-    <w:p>
-      <w:pPr>
-        <w:pStyle w:val="OLC2"/>
-      </w:pPr>
-      <w:r>
-        <w:t>Lista.</w:t>
-      </w:r>
-    </w:p>
-    <w:p>
-      <w:pPr>
-        <w:pStyle w:val="OLC2"/>
-      </w:pPr>
-      <w:r>
-        <w:t>Trie.</w:t>
-      </w:r>
-    </w:p>
-    <w:p>
-      <w:pPr>
-        <w:pStyle w:val="OT2"/>
-      </w:pPr>
-      <w:bookmarkStart w:id="8" w:name="_Toc28566839"/>
-      <w:r>
-        <w:t>Pares (algoritmo, estructura de datos).</w:t>
-      </w:r>
-      <w:bookmarkEnd w:id="8"/>
     </w:p>
     <w:p>
       <w:pPr>
@@ -1706,11 +1697,11 @@
       <w:pPr>
         <w:pStyle w:val="OT2"/>
       </w:pPr>
-      <w:bookmarkStart w:id="9" w:name="_Toc28566840"/>
+      <w:bookmarkStart w:id="8" w:name="_Toc28566840"/>
       <w:r>
         <w:t>Resultados.</w:t>
       </w:r>
-      <w:bookmarkEnd w:id="9"/>
+      <w:bookmarkEnd w:id="8"/>
     </w:p>
     <w:p>
       <w:pPr>
@@ -1811,7 +1802,71 @@
         <w:rPr>
           <w:lang w:eastAsia="es-ES_tradnl"/>
         </w:rPr>
-        <w:t>Las desviaciones típicas de cada medición son muy próximas a 0 por lo que podemos concluir que las medidas de las 20 muestras son prácticamente idénticas y representativas.</w:t>
+        <w:t xml:space="preserve">Para 20 medidas la desviación estándar </w:t>
+      </w:r>
+      <w:proofErr w:type="spellStart"/>
+      <w:r>
+        <w:rPr>
+          <w:lang w:eastAsia="es-ES_tradnl"/>
+        </w:rPr>
+        <w:t>muestral</w:t>
+      </w:r>
+      <w:proofErr w:type="spellEnd"/>
+      <w:r>
+        <w:rPr>
+          <w:lang w:eastAsia="es-ES_tradnl"/>
+        </w:rPr>
+        <w:t xml:space="preserve"> es bastante parecida a la de la población, el sesgo para N = 20 es del 5%, suponiendo la independencia de los datos. Ha resultado que esta desviación estándar es muy pequeña</w:t>
+      </w:r>
+      <w:r>
+        <w:rPr>
+          <w:lang w:eastAsia="es-ES_tradnl"/>
+        </w:rPr>
+        <w:t xml:space="preserve"> para algunas medidas</w:t>
+      </w:r>
+      <w:r>
+        <w:rPr>
+          <w:lang w:eastAsia="es-ES_tradnl"/>
+        </w:rPr>
+        <w:t xml:space="preserve">, del orden de 10^-3 para las medidas realizadas, por </w:t>
+      </w:r>
+      <w:proofErr w:type="gramStart"/>
+      <w:r>
+        <w:rPr>
+          <w:lang w:eastAsia="es-ES_tradnl"/>
+        </w:rPr>
+        <w:t>tanto</w:t>
+      </w:r>
+      <w:proofErr w:type="gramEnd"/>
+      <w:r>
+        <w:rPr>
+          <w:lang w:eastAsia="es-ES_tradnl"/>
+        </w:rPr>
+        <w:t xml:space="preserve"> no </w:t>
+      </w:r>
+      <w:r>
+        <w:rPr>
+          <w:lang w:eastAsia="es-ES_tradnl"/>
+        </w:rPr>
+        <w:t>son</w:t>
+      </w:r>
+      <w:r>
+        <w:rPr>
+          <w:lang w:eastAsia="es-ES_tradnl"/>
+        </w:rPr>
+        <w:t xml:space="preserve"> </w:t>
+      </w:r>
+      <w:r>
+        <w:rPr>
+          <w:lang w:eastAsia="es-ES_tradnl"/>
+        </w:rPr>
+        <w:t>apreciables</w:t>
+      </w:r>
+      <w:r>
+        <w:rPr>
+          <w:lang w:eastAsia="es-ES_tradnl"/>
+        </w:rPr>
+        <w:t xml:space="preserve"> debido a su reducido tamaño.</w:t>
       </w:r>
     </w:p>
     <w:p>
@@ -1840,7 +1895,7 @@
         </w:rPr>
         <w:lastRenderedPageBreak/>
         <w:drawing>
-          <wp:inline distT="0" distB="0" distL="0" distR="0" wp14:anchorId="606B2C3A" wp14:editId="0A1427F0">
+          <wp:inline distT="0" distB="0" distL="0" distR="0" wp14:anchorId="606B2C3A" wp14:editId="5E515024">
             <wp:extent cx="5486400" cy="3200400"/>
             <wp:effectExtent l="0" t="0" r="0" b="0"/>
             <wp:docPr id="2" name="Gráfico 2"/>
@@ -1862,24 +1917,14 @@
       <w:r>
         <w:t xml:space="preserve">Figura </w:t>
       </w:r>
-      <w:r>
-        <w:fldChar w:fldCharType="begin"/>
-      </w:r>
-      <w:r>
-        <w:instrText xml:space="preserve"> SEQ Figura \* ARABIC </w:instrText>
-      </w:r>
-      <w:r>
-        <w:fldChar w:fldCharType="separate"/>
-      </w:r>
-      <w:r>
-        <w:rPr>
-          <w:noProof/>
-        </w:rPr>
-        <w:t>2</w:t>
-      </w:r>
-      <w:r>
-        <w:fldChar w:fldCharType="end"/>
-      </w:r>
+      <w:fldSimple w:instr=" SEQ Figura \* ARABIC ">
+        <w:r>
+          <w:rPr>
+            <w:noProof/>
+          </w:rPr>
+          <w:t>2</w:t>
+        </w:r>
+      </w:fldSimple>
       <w:r>
         <w:t>. Resultados temporales comparando la Distancia de Levenshtein entre dos cadenas.</w:t>
       </w:r>
@@ -1895,7 +1940,7 @@
           <w:lang w:eastAsia="es-ES_tradnl"/>
         </w:rPr>
         <w:drawing>
-          <wp:inline distT="0" distB="0" distL="0" distR="0" wp14:anchorId="774F750D" wp14:editId="1C61D073">
+          <wp:inline distT="0" distB="0" distL="0" distR="0" wp14:anchorId="774F750D" wp14:editId="4D17E9E3">
             <wp:extent cx="5486400" cy="3200400"/>
             <wp:effectExtent l="0" t="0" r="0" b="0"/>
             <wp:docPr id="5" name="Gráfico 5"/>
@@ -1917,34 +1962,48 @@
       <w:r>
         <w:t xml:space="preserve">Figura </w:t>
       </w:r>
-      <w:r>
-        <w:fldChar w:fldCharType="begin"/>
-      </w:r>
-      <w:r>
-        <w:instrText xml:space="preserve"> SEQ Figura \* ARABIC </w:instrText>
-      </w:r>
-      <w:r>
-        <w:fldChar w:fldCharType="separate"/>
-      </w:r>
-      <w:r>
-        <w:rPr>
-          <w:noProof/>
-        </w:rPr>
-        <w:t>3</w:t>
-      </w:r>
-      <w:r>
-        <w:fldChar w:fldCharType="end"/>
-      </w:r>
-      <w:r>
-        <w:t>. Resultados temporales comparando la Distancia de Damerau-Levenshtein entre dos cadenas.</w:t>
-      </w:r>
-    </w:p>
+      <w:fldSimple w:instr=" SEQ Figura \* ARABIC ">
+        <w:r>
+          <w:rPr>
+            <w:noProof/>
+          </w:rPr>
+          <w:t>3</w:t>
+        </w:r>
+      </w:fldSimple>
+      <w:r>
+        <w:t xml:space="preserve">. Resultados temporales comparando la Distancia de </w:t>
+      </w:r>
+      <w:proofErr w:type="spellStart"/>
+      <w:r>
+        <w:t>Damerau-Levenshtein</w:t>
+      </w:r>
+      <w:proofErr w:type="spellEnd"/>
+      <w:r>
+        <w:t xml:space="preserve"> entre dos cadenas.</w:t>
+      </w:r>
+    </w:p>
+    <w:p>
+      <w:bookmarkStart w:id="9" w:name="_GoBack"/>
+      <w:bookmarkEnd w:id="9"/>
+    </w:p>
+    <w:p/>
+    <w:p/>
+    <w:p/>
+    <w:p/>
+    <w:p/>
+    <w:p/>
+    <w:p/>
+    <w:p/>
+    <w:p/>
+    <w:p/>
+    <w:p/>
     <w:p>
       <w:pPr>
         <w:pStyle w:val="OT2"/>
       </w:pPr>
       <w:bookmarkStart w:id="10" w:name="_Toc28566841"/>
       <w:r>
+        <w:lastRenderedPageBreak/>
         <w:t>Conclusiones.</w:t>
       </w:r>
       <w:bookmarkEnd w:id="10"/>
@@ -1960,7 +2019,87 @@
         <w:rPr>
           <w:lang w:eastAsia="es-ES_tradnl"/>
         </w:rPr>
-        <w:t xml:space="preserve">A la vista de los resultados obtenidos es evidente que el par (Ramificación y poda, Trie) </w:t>
+        <w:t>A la vista de los resultados</w:t>
+      </w:r>
+      <w:r>
+        <w:rPr>
+          <w:lang w:eastAsia="es-ES_tradnl"/>
+        </w:rPr>
+        <w:t xml:space="preserve"> hemos podido comprobar que</w:t>
+      </w:r>
+      <w:r>
+        <w:rPr>
+          <w:lang w:eastAsia="es-ES_tradnl"/>
+        </w:rPr>
+        <w:t xml:space="preserve"> tanto el método de programación dinámica con trie y comparación con todas las palabra tienen un coste constante ya que siempre se lleva a cabo el mismo numero de operaciones. La diferencia de tiempos entre estos dos métodos se debe a que en un trie las palabras que comparten prefijo siguen la misma ruta y se comparan más palabras por unidad de tiempo.</w:t>
+      </w:r>
+      <w:r>
+        <w:rPr>
+          <w:lang w:eastAsia="es-ES_tradnl"/>
+        </w:rPr>
+        <w:t xml:space="preserve"> </w:t>
+      </w:r>
+      <w:r>
+        <w:rPr>
+          <w:lang w:eastAsia="es-ES_tradnl"/>
+        </w:rPr>
+        <w:t>P</w:t>
+      </w:r>
+      <w:r>
+        <w:rPr>
+          <w:lang w:eastAsia="es-ES_tradnl"/>
+        </w:rPr>
+        <w:t xml:space="preserve">or el </w:t>
+      </w:r>
+      <w:r>
+        <w:rPr>
+          <w:lang w:eastAsia="es-ES_tradnl"/>
+        </w:rPr>
+        <w:t>contrario,</w:t>
+      </w:r>
+      <w:r>
+        <w:rPr>
+          <w:lang w:eastAsia="es-ES_tradnl"/>
+        </w:rPr>
+        <w:t xml:space="preserve"> </w:t>
+      </w:r>
+      <w:r>
+        <w:rPr>
+          <w:lang w:eastAsia="es-ES_tradnl"/>
+        </w:rPr>
+        <w:t>el método de ramificación y poda</w:t>
+      </w:r>
+      <w:r>
+        <w:rPr>
+          <w:lang w:eastAsia="es-ES_tradnl"/>
+        </w:rPr>
+        <w:t xml:space="preserve"> depende </w:t>
+      </w:r>
+      <w:r>
+        <w:rPr>
+          <w:lang w:eastAsia="es-ES_tradnl"/>
+        </w:rPr>
+        <w:t>de la tolerancia.</w:t>
+      </w:r>
+    </w:p>
+    <w:p>
+      <w:pPr>
+        <w:pStyle w:val="OP1"/>
+        <w:rPr>
+          <w:lang w:eastAsia="es-ES_tradnl"/>
+        </w:rPr>
+      </w:pPr>
+      <w:r>
+        <w:rPr>
+          <w:lang w:eastAsia="es-ES_tradnl"/>
+        </w:rPr>
+        <w:t>Se puede apreciar</w:t>
+      </w:r>
+      <w:r>
+        <w:rPr>
+          <w:lang w:eastAsia="es-ES_tradnl"/>
+        </w:rPr>
+        <w:t xml:space="preserve"> que el par (Ramificación y poda, Trie) </w:t>
       </w:r>
       <w:r>
         <w:rPr>
@@ -2028,7 +2167,13 @@
         <w:rPr>
           <w:lang w:eastAsia="es-ES_tradnl"/>
         </w:rPr>
-        <w:t xml:space="preserve"> en el proyecto de SAR, ya que se considera que una tolerancia superior a 4 no es representativa para la búsqueda de términos.</w:t>
+        <w:t xml:space="preserve"> en el proyecto de SAR, ya que se considera que una tolerancia superior a 4 no es representativa para la búsqueda de términos</w:t>
+      </w:r>
+      <w:r>
+        <w:rPr>
+          <w:lang w:eastAsia="es-ES_tradnl"/>
+        </w:rPr>
+        <w:t>, es decir, la mayor parte de las búsquedas que se realicen no creemos que requiera una tolerancia tan elevada ya que se devuelven prácticamente todas las noticias (en la mayor parte de las búsquedas de prueba) y por tanto la precisión del motor de búsqueda sería muy baja.</w:t>
       </w:r>
     </w:p>
     <w:p>
@@ -2042,7 +2187,13 @@
         <w:rPr>
           <w:lang w:eastAsia="es-ES_tradnl"/>
         </w:rPr>
-        <w:t xml:space="preserve">Como medida alternativa se podría configurar el searcher para que en función del nivel de tolerancia usase un par u otro, de tal modo que para tolerancias menores a 5 usase el par (Ramificación y poda, Trie) y para </w:t>
+        <w:t xml:space="preserve">En el caso de que se descubriera que si que puede tener sentido para algún sistema concreto incluir tolerancias mayores </w:t>
+      </w:r>
+      <w:r>
+        <w:rPr>
+          <w:lang w:eastAsia="es-ES_tradnl"/>
+        </w:rPr>
+        <w:t xml:space="preserve">se podría configurar el searcher para que en función del nivel de tolerancia usase un par u otro, de tal modo que para tolerancias menores a 5 usase el par (Ramificación y poda, Trie) y para </w:t>
       </w:r>
       <w:r>
         <w:rPr>
@@ -2247,6 +2398,9 @@
               <w:jc w:val="center"/>
             </w:pPr>
             <w:r>
+              <w:rPr>
+                <w:noProof/>
+              </w:rPr>
               <w:drawing>
                 <wp:inline distT="0" distB="0" distL="0" distR="0" wp14:anchorId="070779AC" wp14:editId="14CA8A87">
                   <wp:extent cx="1750799" cy="2545848"/>
@@ -2292,24 +2446,14 @@
             <w:r>
               <w:t xml:space="preserve">Figura </w:t>
             </w:r>
-            <w:r>
-              <w:fldChar w:fldCharType="begin"/>
-            </w:r>
-            <w:r>
-              <w:instrText xml:space="preserve"> SEQ Figura \* ARABIC </w:instrText>
-            </w:r>
-            <w:r>
-              <w:fldChar w:fldCharType="separate"/>
-            </w:r>
-            <w:r>
-              <w:rPr>
-                <w:noProof/>
-              </w:rPr>
-              <w:t>4</w:t>
-            </w:r>
-            <w:r>
-              <w:fldChar w:fldCharType="end"/>
-            </w:r>
+            <w:fldSimple w:instr=" SEQ Figura \* ARABIC ">
+              <w:r>
+                <w:rPr>
+                  <w:noProof/>
+                </w:rPr>
+                <w:t>4</w:t>
+              </w:r>
+            </w:fldSimple>
             <w:r>
               <w:t>. Muestra de la estructura del proyecto.</w:t>
             </w:r>
@@ -2451,6 +2595,9 @@
               <w:jc w:val="center"/>
             </w:pPr>
             <w:r>
+              <w:rPr>
+                <w:noProof/>
+              </w:rPr>
               <w:drawing>
                 <wp:inline distT="0" distB="0" distL="0" distR="0" wp14:anchorId="5EC52B0E" wp14:editId="099D1834">
                   <wp:extent cx="2581478" cy="5762694"/>
@@ -2496,24 +2643,14 @@
             <w:r>
               <w:t xml:space="preserve">Figura </w:t>
             </w:r>
-            <w:r>
-              <w:fldChar w:fldCharType="begin"/>
-            </w:r>
-            <w:r>
-              <w:instrText xml:space="preserve"> SEQ Figura \* ARABIC </w:instrText>
-            </w:r>
-            <w:r>
-              <w:fldChar w:fldCharType="separate"/>
-            </w:r>
-            <w:r>
-              <w:rPr>
-                <w:noProof/>
-              </w:rPr>
-              <w:t>5</w:t>
-            </w:r>
-            <w:r>
-              <w:fldChar w:fldCharType="end"/>
-            </w:r>
+            <w:fldSimple w:instr=" SEQ Figura \* ARABIC ">
+              <w:r>
+                <w:rPr>
+                  <w:noProof/>
+                </w:rPr>
+                <w:t>5</w:t>
+              </w:r>
+            </w:fldSimple>
             <w:r>
               <w:t>. Paquetes de código de los que se compone el proyecto.</w:t>
             </w:r>
@@ -2619,13 +2756,7 @@
         <w:pStyle w:val="OLC2"/>
       </w:pPr>
       <w:r>
-        <w:t xml:space="preserve">word_distance: en este paquete se encuentran las implementaciones de los diferentes </w:t>
-      </w:r>
-      <w:r>
-        <w:t>pares</w:t>
-      </w:r>
-      <w:r>
-        <w:t xml:space="preserve"> (algoritmo, estructura de dato)</w:t>
+        <w:t>word_distance: en este paquete se encuentran las implementaciones de los diferentes pares (algoritmo, estructura de dato)</w:t>
       </w:r>
     </w:p>
     <w:p>
@@ -2737,97 +2868,143 @@
           <w:iCs/>
           <w:lang w:eastAsia="es-ES_tradnl"/>
         </w:rPr>
-        <w:t>/src/app</w:t>
-      </w:r>
-      <w:r>
-        <w:rPr>
-          <w:lang w:eastAsia="es-ES_tradnl"/>
-        </w:rPr>
-        <w:t>.</w:t>
-      </w:r>
-    </w:p>
-    <w:p>
-      <w:pPr>
-        <w:pStyle w:val="OP1"/>
-        <w:rPr>
-          <w:lang w:eastAsia="es-ES_tradnl"/>
-        </w:rPr>
-      </w:pPr>
-      <w:r>
-        <w:rPr>
-          <w:lang w:eastAsia="es-ES_tradnl"/>
-        </w:rPr>
-        <w:t xml:space="preserve">No es necesario indicar la ruta al archivo o directorio donde se encuentran las noticias, simplemente indicando el nombre </w:t>
-      </w:r>
-      <w:r>
-        <w:rPr>
-          <w:lang w:eastAsia="es-ES_tradnl"/>
-        </w:rPr>
-        <w:t>de este</w:t>
-      </w:r>
-      <w:r>
-        <w:rPr>
-          <w:lang w:eastAsia="es-ES_tradnl"/>
-        </w:rPr>
-        <w:t xml:space="preserve"> el </w:t>
+        <w:t>/</w:t>
       </w:r>
       <w:proofErr w:type="spellStart"/>
       <w:r>
-        <w:rPr>
-          <w:lang w:eastAsia="es-ES_tradnl"/>
-        </w:rPr>
-        <w:t>path</w:t>
-      </w:r>
-      <w:proofErr w:type="spellEnd"/>
-      <w:r>
-        <w:rPr>
-          <w:lang w:eastAsia="es-ES_tradnl"/>
-        </w:rPr>
-        <w:t xml:space="preserve"> reconoce donde se encuentra.</w:t>
-      </w:r>
-    </w:p>
-    <w:p>
-      <w:pPr>
-        <w:pStyle w:val="OP1"/>
-        <w:rPr>
-          <w:lang w:eastAsia="es-ES_tradnl"/>
-        </w:rPr>
-      </w:pPr>
-      <w:r>
-        <w:rPr>
-          <w:lang w:eastAsia="es-ES_tradnl"/>
-        </w:rPr>
-        <w:t>Ejemplo de ejecución:</w:t>
-      </w:r>
-    </w:p>
-    <w:p>
-      <w:pPr>
-        <w:pStyle w:val="OP1"/>
         <w:rPr>
           <w:b/>
           <w:bCs/>
           <w:i/>
           <w:iCs/>
-          <w:lang w:val="en-US" w:eastAsia="es-ES_tradnl"/>
-        </w:rPr>
-      </w:pPr>
+          <w:lang w:eastAsia="es-ES_tradnl"/>
+        </w:rPr>
+        <w:t>src</w:t>
+      </w:r>
+      <w:proofErr w:type="spellEnd"/>
       <w:r>
         <w:rPr>
           <w:b/>
           <w:bCs/>
           <w:i/>
           <w:iCs/>
-          <w:lang w:val="en-US" w:eastAsia="es-ES_tradnl"/>
-        </w:rPr>
-        <w:t>python SAR_indexer.py 2015 index</w:t>
-      </w:r>
-      <w:r>
+          <w:lang w:eastAsia="es-ES_tradnl"/>
+        </w:rPr>
+        <w:t>/app</w:t>
+      </w:r>
+      <w:r>
+        <w:rPr>
+          <w:lang w:eastAsia="es-ES_tradnl"/>
+        </w:rPr>
+        <w:t>.</w:t>
+      </w:r>
+    </w:p>
+    <w:p>
+      <w:pPr>
+        <w:pStyle w:val="OP1"/>
+        <w:rPr>
+          <w:lang w:eastAsia="es-ES_tradnl"/>
+        </w:rPr>
+      </w:pPr>
+      <w:r>
+        <w:rPr>
+          <w:lang w:eastAsia="es-ES_tradnl"/>
+        </w:rPr>
+        <w:t xml:space="preserve">No es necesario indicar la ruta al archivo o directorio donde se encuentran las noticias, simplemente indicando el nombre </w:t>
+      </w:r>
+      <w:r>
+        <w:rPr>
+          <w:lang w:eastAsia="es-ES_tradnl"/>
+        </w:rPr>
+        <w:t>de este</w:t>
+      </w:r>
+      <w:r>
+        <w:rPr>
+          <w:lang w:eastAsia="es-ES_tradnl"/>
+        </w:rPr>
+        <w:t xml:space="preserve"> el </w:t>
+      </w:r>
+      <w:proofErr w:type="spellStart"/>
+      <w:r>
+        <w:rPr>
+          <w:lang w:eastAsia="es-ES_tradnl"/>
+        </w:rPr>
+        <w:t>path</w:t>
+      </w:r>
+      <w:proofErr w:type="spellEnd"/>
+      <w:r>
+        <w:rPr>
+          <w:lang w:eastAsia="es-ES_tradnl"/>
+        </w:rPr>
+        <w:t xml:space="preserve"> reconoce donde se encuentra.</w:t>
+      </w:r>
+    </w:p>
+    <w:p>
+      <w:pPr>
+        <w:pStyle w:val="OP1"/>
+        <w:rPr>
+          <w:lang w:eastAsia="es-ES_tradnl"/>
+        </w:rPr>
+      </w:pPr>
+      <w:r>
+        <w:rPr>
+          <w:lang w:eastAsia="es-ES_tradnl"/>
+        </w:rPr>
+        <w:t>Ejemplo de ejecución:</w:t>
+      </w:r>
+    </w:p>
+    <w:p>
+      <w:pPr>
+        <w:pStyle w:val="OP1"/>
         <w:rPr>
           <w:b/>
           <w:bCs/>
           <w:i/>
           <w:iCs/>
-          <w:lang w:val="en-US" w:eastAsia="es-ES_tradnl"/>
+          <w:lang w:eastAsia="es-ES_tradnl"/>
+        </w:rPr>
+      </w:pPr>
+      <w:proofErr w:type="spellStart"/>
+      <w:r>
+        <w:rPr>
+          <w:b/>
+          <w:bCs/>
+          <w:i/>
+          <w:iCs/>
+          <w:lang w:eastAsia="es-ES_tradnl"/>
+        </w:rPr>
+        <w:t>python</w:t>
+      </w:r>
+      <w:proofErr w:type="spellEnd"/>
+      <w:r>
+        <w:rPr>
+          <w:b/>
+          <w:bCs/>
+          <w:i/>
+          <w:iCs/>
+          <w:lang w:eastAsia="es-ES_tradnl"/>
+        </w:rPr>
+        <w:t xml:space="preserve"> SAR_indexer.py 2015 </w:t>
+      </w:r>
+      <w:proofErr w:type="spellStart"/>
+      <w:r>
+        <w:rPr>
+          <w:b/>
+          <w:bCs/>
+          <w:i/>
+          <w:iCs/>
+          <w:lang w:eastAsia="es-ES_tradnl"/>
+        </w:rPr>
+        <w:t>index</w:t>
+      </w:r>
+      <w:proofErr w:type="spellEnd"/>
+      <w:r>
+        <w:rPr>
+          <w:b/>
+          <w:bCs/>
+          <w:i/>
+          <w:iCs/>
+          <w:lang w:eastAsia="es-ES_tradnl"/>
         </w:rPr>
         <w:t>.</w:t>
       </w:r>
@@ -2990,7 +3167,7 @@
         <w:rPr>
           <w:noProof/>
         </w:rPr>
-        <w:t>1</w:t>
+        <w:t>4</w:t>
       </w:r>
     </w:fldSimple>
     <w:r>
@@ -3001,7 +3178,7 @@
         <w:rPr>
           <w:noProof/>
         </w:rPr>
-        <w:t>Introducción.</w:t>
+        <w:t>Integración con el recuperador y buscador de SAR.</w:t>
       </w:r>
     </w:fldSimple>
   </w:p>
@@ -5338,6 +5515,7 @@
   <w:style w:type="character" w:default="1" w:styleId="Fuentedeprrafopredeter">
     <w:name w:val="Default Paragraph Font"/>
     <w:uiPriority w:val="1"/>
+    <w:semiHidden/>
     <w:unhideWhenUsed/>
   </w:style>
   <w:style w:type="table" w:default="1" w:styleId="Tablanormal">
@@ -6801,6 +6979,78 @@
           <c:marker>
             <c:symbol val="none"/>
           </c:marker>
+          <c:errBars>
+            <c:errDir val="y"/>
+            <c:errBarType val="both"/>
+            <c:errValType val="cust"/>
+            <c:noEndCap val="0"/>
+            <c:plus>
+              <c:numRef>
+                <c:f>Hoja1!$E$2:$E$7</c:f>
+                <c:numCache>
+                  <c:formatCode>General</c:formatCode>
+                  <c:ptCount val="6"/>
+                  <c:pt idx="0">
+                    <c:v>0.15554038989428001</c:v>
+                  </c:pt>
+                  <c:pt idx="1">
+                    <c:v>0.15556753379055799</c:v>
+                  </c:pt>
+                  <c:pt idx="2">
+                    <c:v>9.5849021643967594E-2</c:v>
+                  </c:pt>
+                  <c:pt idx="3">
+                    <c:v>9.5267858324062094E-2</c:v>
+                  </c:pt>
+                  <c:pt idx="4">
+                    <c:v>0.21418276736709699</c:v>
+                  </c:pt>
+                  <c:pt idx="5">
+                    <c:v>0.201876021637789</c:v>
+                  </c:pt>
+                </c:numCache>
+              </c:numRef>
+            </c:plus>
+            <c:minus>
+              <c:numRef>
+                <c:f>Hoja1!$E$2:$E$7</c:f>
+                <c:numCache>
+                  <c:formatCode>General</c:formatCode>
+                  <c:ptCount val="6"/>
+                  <c:pt idx="0">
+                    <c:v>0.15554038989428001</c:v>
+                  </c:pt>
+                  <c:pt idx="1">
+                    <c:v>0.15556753379055799</c:v>
+                  </c:pt>
+                  <c:pt idx="2">
+                    <c:v>9.5849021643967594E-2</c:v>
+                  </c:pt>
+                  <c:pt idx="3">
+                    <c:v>9.5267858324062094E-2</c:v>
+                  </c:pt>
+                  <c:pt idx="4">
+                    <c:v>0.21418276736709699</c:v>
+                  </c:pt>
+                  <c:pt idx="5">
+                    <c:v>0.201876021637789</c:v>
+                  </c:pt>
+                </c:numCache>
+              </c:numRef>
+            </c:minus>
+            <c:spPr>
+              <a:noFill/>
+              <a:ln w="9525" cap="flat" cmpd="sng" algn="ctr">
+                <a:solidFill>
+                  <a:schemeClr val="lt1">
+                    <a:lumMod val="95000"/>
+                  </a:schemeClr>
+                </a:solidFill>
+                <a:round/>
+              </a:ln>
+              <a:effectLst/>
+            </c:spPr>
+          </c:errBars>
           <c:cat>
             <c:strRef>
               <c:f>Hoja1!$A$2:$A$7</c:f>
@@ -6834,22 +7084,22 @@
                 <c:formatCode>General</c:formatCode>
                 <c:ptCount val="6"/>
                 <c:pt idx="0">
-                  <c:v>4.3277000000000001</c:v>
+                  <c:v>5.1317859197917697</c:v>
                 </c:pt>
                 <c:pt idx="1">
-                  <c:v>4.2337999999999996</c:v>
+                  <c:v>5.1175314501712199</c:v>
                 </c:pt>
                 <c:pt idx="2">
-                  <c:v>4.3723999999999998</c:v>
+                  <c:v>5.9937690308219498</c:v>
                 </c:pt>
                 <c:pt idx="3">
-                  <c:v>4.7813999999999997</c:v>
+                  <c:v>5.1493122075733302</c:v>
                 </c:pt>
                 <c:pt idx="4">
-                  <c:v>5.2441000000000004</c:v>
+                  <c:v>5.4575471376117903</c:v>
                 </c:pt>
                 <c:pt idx="5">
-                  <c:v>6.12</c:v>
+                  <c:v>5.0716191216519002</c:v>
                 </c:pt>
               </c:numCache>
             </c:numRef>
@@ -6893,6 +7143,78 @@
           <c:marker>
             <c:symbol val="none"/>
           </c:marker>
+          <c:errBars>
+            <c:errDir val="y"/>
+            <c:errBarType val="both"/>
+            <c:errValType val="cust"/>
+            <c:noEndCap val="0"/>
+            <c:plus>
+              <c:numRef>
+                <c:f>Hoja1!$F$2:$F$7</c:f>
+                <c:numCache>
+                  <c:formatCode>General</c:formatCode>
+                  <c:ptCount val="6"/>
+                  <c:pt idx="0">
+                    <c:v>1.6132511885293601E-2</c:v>
+                  </c:pt>
+                  <c:pt idx="1">
+                    <c:v>3.6641976825607797E-2</c:v>
+                  </c:pt>
+                  <c:pt idx="2">
+                    <c:v>8.2619025679490699E-2</c:v>
+                  </c:pt>
+                  <c:pt idx="3">
+                    <c:v>0.133675257986137</c:v>
+                  </c:pt>
+                  <c:pt idx="4">
+                    <c:v>6.8473048980260798E-2</c:v>
+                  </c:pt>
+                  <c:pt idx="5">
+                    <c:v>1.6250553654382102E-2</c:v>
+                  </c:pt>
+                </c:numCache>
+              </c:numRef>
+            </c:plus>
+            <c:minus>
+              <c:numRef>
+                <c:f>Hoja1!$F$2:$F$7</c:f>
+                <c:numCache>
+                  <c:formatCode>General</c:formatCode>
+                  <c:ptCount val="6"/>
+                  <c:pt idx="0">
+                    <c:v>1.6132511885293601E-2</c:v>
+                  </c:pt>
+                  <c:pt idx="1">
+                    <c:v>3.6641976825607797E-2</c:v>
+                  </c:pt>
+                  <c:pt idx="2">
+                    <c:v>8.2619025679490699E-2</c:v>
+                  </c:pt>
+                  <c:pt idx="3">
+                    <c:v>0.133675257986137</c:v>
+                  </c:pt>
+                  <c:pt idx="4">
+                    <c:v>6.8473048980260798E-2</c:v>
+                  </c:pt>
+                  <c:pt idx="5">
+                    <c:v>1.6250553654382102E-2</c:v>
+                  </c:pt>
+                </c:numCache>
+              </c:numRef>
+            </c:minus>
+            <c:spPr>
+              <a:noFill/>
+              <a:ln w="9525" cap="flat" cmpd="sng" algn="ctr">
+                <a:solidFill>
+                  <a:schemeClr val="lt1">
+                    <a:lumMod val="95000"/>
+                  </a:schemeClr>
+                </a:solidFill>
+                <a:round/>
+              </a:ln>
+              <a:effectLst/>
+            </c:spPr>
+          </c:errBars>
           <c:cat>
             <c:strRef>
               <c:f>Hoja1!$A$2:$A$7</c:f>
@@ -6926,22 +7248,22 @@
                 <c:formatCode>General</c:formatCode>
                 <c:ptCount val="6"/>
                 <c:pt idx="0">
-                  <c:v>1.5598000000000001</c:v>
+                  <c:v>1.77168437054282</c:v>
                 </c:pt>
                 <c:pt idx="1">
-                  <c:v>1.5089999999999999</c:v>
+                  <c:v>1.8152142951362999</c:v>
                 </c:pt>
                 <c:pt idx="2">
-                  <c:v>1.5024999999999999</c:v>
+                  <c:v>1.9925809408488999</c:v>
                 </c:pt>
                 <c:pt idx="3">
-                  <c:v>1.4954000000000001</c:v>
+                  <c:v>1.8566593119972601</c:v>
                 </c:pt>
                 <c:pt idx="4">
-                  <c:v>1.5039</c:v>
+                  <c:v>2.0117180221959101</c:v>
                 </c:pt>
                 <c:pt idx="5">
-                  <c:v>1.5581</c:v>
+                  <c:v>1.6706777371858199</c:v>
                 </c:pt>
               </c:numCache>
             </c:numRef>
@@ -6985,6 +7307,78 @@
           <c:marker>
             <c:symbol val="none"/>
           </c:marker>
+          <c:errBars>
+            <c:errDir val="y"/>
+            <c:errBarType val="both"/>
+            <c:errValType val="cust"/>
+            <c:noEndCap val="0"/>
+            <c:plus>
+              <c:numRef>
+                <c:f>Hoja1!$G$2:$G$7</c:f>
+                <c:numCache>
+                  <c:formatCode>General</c:formatCode>
+                  <c:ptCount val="6"/>
+                  <c:pt idx="0">
+                    <c:v>5.8357330126254597E-5</c:v>
+                  </c:pt>
+                  <c:pt idx="1">
+                    <c:v>8.6244846282011397E-4</c:v>
+                  </c:pt>
+                  <c:pt idx="2">
+                    <c:v>1.32529361543258E-2</c:v>
+                  </c:pt>
+                  <c:pt idx="3">
+                    <c:v>2.95093791612153E-2</c:v>
+                  </c:pt>
+                  <c:pt idx="4">
+                    <c:v>9.5129370114435105E-2</c:v>
+                  </c:pt>
+                  <c:pt idx="5">
+                    <c:v>6.7810675770348897E-2</c:v>
+                  </c:pt>
+                </c:numCache>
+              </c:numRef>
+            </c:plus>
+            <c:minus>
+              <c:numRef>
+                <c:f>Hoja1!$G$2:$G$7</c:f>
+                <c:numCache>
+                  <c:formatCode>General</c:formatCode>
+                  <c:ptCount val="6"/>
+                  <c:pt idx="0">
+                    <c:v>5.8357330126254597E-5</c:v>
+                  </c:pt>
+                  <c:pt idx="1">
+                    <c:v>8.6244846282011397E-4</c:v>
+                  </c:pt>
+                  <c:pt idx="2">
+                    <c:v>1.32529361543258E-2</c:v>
+                  </c:pt>
+                  <c:pt idx="3">
+                    <c:v>2.95093791612153E-2</c:v>
+                  </c:pt>
+                  <c:pt idx="4">
+                    <c:v>9.5129370114435105E-2</c:v>
+                  </c:pt>
+                  <c:pt idx="5">
+                    <c:v>6.7810675770348897E-2</c:v>
+                  </c:pt>
+                </c:numCache>
+              </c:numRef>
+            </c:minus>
+            <c:spPr>
+              <a:noFill/>
+              <a:ln w="9525" cap="flat" cmpd="sng" algn="ctr">
+                <a:solidFill>
+                  <a:schemeClr val="lt1">
+                    <a:lumMod val="95000"/>
+                  </a:schemeClr>
+                </a:solidFill>
+                <a:round/>
+              </a:ln>
+              <a:effectLst/>
+            </c:spPr>
+          </c:errBars>
           <c:cat>
             <c:strRef>
               <c:f>Hoja1!$A$2:$A$7</c:f>
@@ -7018,22 +7412,22 @@
                 <c:formatCode>General</c:formatCode>
                 <c:ptCount val="6"/>
                 <c:pt idx="0">
-                  <c:v>1.1000000000000001E-3</c:v>
+                  <c:v>1.34570975052682E-3</c:v>
                 </c:pt>
                 <c:pt idx="1">
-                  <c:v>1.38E-2</c:v>
+                  <c:v>1.7596244812011701E-2</c:v>
                 </c:pt>
                 <c:pt idx="2">
-                  <c:v>0.1</c:v>
+                  <c:v>0.13832112362510199</c:v>
                 </c:pt>
                 <c:pt idx="3">
-                  <c:v>0.47820000000000001</c:v>
+                  <c:v>0.58809053270440304</c:v>
                 </c:pt>
                 <c:pt idx="4">
-                  <c:v>1.8727</c:v>
+                  <c:v>2.3437309139653202</c:v>
                 </c:pt>
                 <c:pt idx="5">
-                  <c:v>6.6494</c:v>
+                  <c:v>6.5597865706995897</c:v>
                 </c:pt>
               </c:numCache>
             </c:numRef>
@@ -7425,6 +7819,78 @@
           <c:marker>
             <c:symbol val="none"/>
           </c:marker>
+          <c:errBars>
+            <c:errDir val="y"/>
+            <c:errBarType val="both"/>
+            <c:errValType val="cust"/>
+            <c:noEndCap val="0"/>
+            <c:plus>
+              <c:numRef>
+                <c:f>Hoja1!$E$2:$E$7</c:f>
+                <c:numCache>
+                  <c:formatCode>General</c:formatCode>
+                  <c:ptCount val="6"/>
+                  <c:pt idx="0">
+                    <c:v>0.189908949819457</c:v>
+                  </c:pt>
+                  <c:pt idx="1">
+                    <c:v>9.44538937096666E-2</c:v>
+                  </c:pt>
+                  <c:pt idx="2">
+                    <c:v>0.19327120839363701</c:v>
+                  </c:pt>
+                  <c:pt idx="3">
+                    <c:v>0.14944542114385401</c:v>
+                  </c:pt>
+                  <c:pt idx="4">
+                    <c:v>0.17281131116208101</c:v>
+                  </c:pt>
+                  <c:pt idx="5">
+                    <c:v>0.106902328574684</c:v>
+                  </c:pt>
+                </c:numCache>
+              </c:numRef>
+            </c:plus>
+            <c:minus>
+              <c:numRef>
+                <c:f>Hoja1!$E$2:$E$7</c:f>
+                <c:numCache>
+                  <c:formatCode>General</c:formatCode>
+                  <c:ptCount val="6"/>
+                  <c:pt idx="0">
+                    <c:v>0.189908949819457</c:v>
+                  </c:pt>
+                  <c:pt idx="1">
+                    <c:v>9.44538937096666E-2</c:v>
+                  </c:pt>
+                  <c:pt idx="2">
+                    <c:v>0.19327120839363701</c:v>
+                  </c:pt>
+                  <c:pt idx="3">
+                    <c:v>0.14944542114385401</c:v>
+                  </c:pt>
+                  <c:pt idx="4">
+                    <c:v>0.17281131116208101</c:v>
+                  </c:pt>
+                  <c:pt idx="5">
+                    <c:v>0.106902328574684</c:v>
+                  </c:pt>
+                </c:numCache>
+              </c:numRef>
+            </c:minus>
+            <c:spPr>
+              <a:noFill/>
+              <a:ln w="9525" cap="flat" cmpd="sng" algn="ctr">
+                <a:solidFill>
+                  <a:schemeClr val="lt1">
+                    <a:lumMod val="95000"/>
+                  </a:schemeClr>
+                </a:solidFill>
+                <a:round/>
+              </a:ln>
+              <a:effectLst/>
+            </c:spPr>
+          </c:errBars>
           <c:cat>
             <c:strRef>
               <c:f>Hoja1!$A$2:$A$7</c:f>
@@ -7458,22 +7924,22 @@
                 <c:formatCode>General</c:formatCode>
                 <c:ptCount val="6"/>
                 <c:pt idx="0">
-                  <c:v>4.3860999999999999</c:v>
+                  <c:v>5.3137745480788299</c:v>
                 </c:pt>
                 <c:pt idx="1">
-                  <c:v>4.2664</c:v>
+                  <c:v>5.3020954132079998</c:v>
                 </c:pt>
                 <c:pt idx="2">
-                  <c:v>4.3419999999999996</c:v>
+                  <c:v>5.8833945675900097</c:v>
                 </c:pt>
                 <c:pt idx="3">
-                  <c:v>4.8390000000000004</c:v>
+                  <c:v>5.2661303595492699</c:v>
                 </c:pt>
                 <c:pt idx="4">
-                  <c:v>5.2809999999999997</c:v>
+                  <c:v>5.6266599956311598</c:v>
                 </c:pt>
                 <c:pt idx="5">
-                  <c:v>6.2102000000000004</c:v>
+                  <c:v>4.8434840754458701</c:v>
                 </c:pt>
               </c:numCache>
             </c:numRef>
@@ -7517,6 +7983,78 @@
           <c:marker>
             <c:symbol val="none"/>
           </c:marker>
+          <c:errBars>
+            <c:errDir val="y"/>
+            <c:errBarType val="both"/>
+            <c:errValType val="cust"/>
+            <c:noEndCap val="0"/>
+            <c:plus>
+              <c:numRef>
+                <c:f>Hoja1!$F$2:$F$7</c:f>
+                <c:numCache>
+                  <c:formatCode>General</c:formatCode>
+                  <c:ptCount val="6"/>
+                  <c:pt idx="0">
+                    <c:v>1.5680976464753998E-2</c:v>
+                  </c:pt>
+                  <c:pt idx="1">
+                    <c:v>5.7435194956578201E-2</c:v>
+                  </c:pt>
+                  <c:pt idx="2">
+                    <c:v>0.100713568209396</c:v>
+                  </c:pt>
+                  <c:pt idx="3">
+                    <c:v>0.136258890711492</c:v>
+                  </c:pt>
+                  <c:pt idx="4">
+                    <c:v>5.5555382692373201E-2</c:v>
+                  </c:pt>
+                  <c:pt idx="5">
+                    <c:v>6.8074057144097297E-2</c:v>
+                  </c:pt>
+                </c:numCache>
+              </c:numRef>
+            </c:plus>
+            <c:minus>
+              <c:numRef>
+                <c:f>Hoja1!$F$2:$F$7</c:f>
+                <c:numCache>
+                  <c:formatCode>General</c:formatCode>
+                  <c:ptCount val="6"/>
+                  <c:pt idx="0">
+                    <c:v>1.5680976464753998E-2</c:v>
+                  </c:pt>
+                  <c:pt idx="1">
+                    <c:v>5.7435194956578201E-2</c:v>
+                  </c:pt>
+                  <c:pt idx="2">
+                    <c:v>0.100713568209396</c:v>
+                  </c:pt>
+                  <c:pt idx="3">
+                    <c:v>0.136258890711492</c:v>
+                  </c:pt>
+                  <c:pt idx="4">
+                    <c:v>5.5555382692373201E-2</c:v>
+                  </c:pt>
+                  <c:pt idx="5">
+                    <c:v>6.8074057144097297E-2</c:v>
+                  </c:pt>
+                </c:numCache>
+              </c:numRef>
+            </c:minus>
+            <c:spPr>
+              <a:noFill/>
+              <a:ln w="9525" cap="flat" cmpd="sng" algn="ctr">
+                <a:solidFill>
+                  <a:schemeClr val="lt1">
+                    <a:lumMod val="95000"/>
+                  </a:schemeClr>
+                </a:solidFill>
+                <a:round/>
+              </a:ln>
+              <a:effectLst/>
+            </c:spPr>
+          </c:errBars>
           <c:cat>
             <c:strRef>
               <c:f>Hoja1!$A$2:$A$7</c:f>
@@ -7550,22 +8088,22 @@
                 <c:formatCode>General</c:formatCode>
                 <c:ptCount val="6"/>
                 <c:pt idx="0">
-                  <c:v>1.5748</c:v>
+                  <c:v>1.83614842515242</c:v>
                 </c:pt>
                 <c:pt idx="1">
-                  <c:v>1.5158</c:v>
+                  <c:v>1.8966059810236799</c:v>
                 </c:pt>
                 <c:pt idx="2">
-                  <c:v>1.5241</c:v>
+                  <c:v>2.1953037663509898</c:v>
                 </c:pt>
                 <c:pt idx="3">
-                  <c:v>1.6439999999999999</c:v>
+                  <c:v>1.9040332844382799</c:v>
                 </c:pt>
                 <c:pt idx="4">
-                  <c:v>1.5329999999999999</c:v>
+                  <c:v>2.04681258452566</c:v>
                 </c:pt>
                 <c:pt idx="5">
-                  <c:v>1.5883</c:v>
+                  <c:v>1.7390472637979599</c:v>
                 </c:pt>
               </c:numCache>
             </c:numRef>
@@ -7609,6 +8147,78 @@
           <c:marker>
             <c:symbol val="none"/>
           </c:marker>
+          <c:errBars>
+            <c:errDir val="y"/>
+            <c:errBarType val="both"/>
+            <c:errValType val="cust"/>
+            <c:noEndCap val="0"/>
+            <c:plus>
+              <c:numRef>
+                <c:f>Hoja1!$G$2:$G$7</c:f>
+                <c:numCache>
+                  <c:formatCode>General</c:formatCode>
+                  <c:ptCount val="6"/>
+                  <c:pt idx="0">
+                    <c:v>5.7093550906558799E-5</c:v>
+                  </c:pt>
+                  <c:pt idx="1">
+                    <c:v>7.0480591116874297E-4</c:v>
+                  </c:pt>
+                  <c:pt idx="2">
+                    <c:v>1.5958032404426101E-2</c:v>
+                  </c:pt>
+                  <c:pt idx="3">
+                    <c:v>3.98561641510249E-2</c:v>
+                  </c:pt>
+                  <c:pt idx="4">
+                    <c:v>8.6146166489540099E-2</c:v>
+                  </c:pt>
+                  <c:pt idx="5">
+                    <c:v>1.8213310131564801E-2</c:v>
+                  </c:pt>
+                </c:numCache>
+              </c:numRef>
+            </c:plus>
+            <c:minus>
+              <c:numRef>
+                <c:f>Hoja1!$G$2:$G$7</c:f>
+                <c:numCache>
+                  <c:formatCode>General</c:formatCode>
+                  <c:ptCount val="6"/>
+                  <c:pt idx="0">
+                    <c:v>5.7093550906558799E-5</c:v>
+                  </c:pt>
+                  <c:pt idx="1">
+                    <c:v>7.0480591116874297E-4</c:v>
+                  </c:pt>
+                  <c:pt idx="2">
+                    <c:v>1.5958032404426101E-2</c:v>
+                  </c:pt>
+                  <c:pt idx="3">
+                    <c:v>3.98561641510249E-2</c:v>
+                  </c:pt>
+                  <c:pt idx="4">
+                    <c:v>8.6146166489540099E-2</c:v>
+                  </c:pt>
+                  <c:pt idx="5">
+                    <c:v>1.8213310131564801E-2</c:v>
+                  </c:pt>
+                </c:numCache>
+              </c:numRef>
+            </c:minus>
+            <c:spPr>
+              <a:noFill/>
+              <a:ln w="9525" cap="flat" cmpd="sng" algn="ctr">
+                <a:solidFill>
+                  <a:schemeClr val="lt1">
+                    <a:lumMod val="95000"/>
+                  </a:schemeClr>
+                </a:solidFill>
+                <a:round/>
+              </a:ln>
+              <a:effectLst/>
+            </c:spPr>
+          </c:errBars>
           <c:cat>
             <c:strRef>
               <c:f>Hoja1!$A$2:$A$7</c:f>
@@ -7642,22 +8252,22 @@
                 <c:formatCode>General</c:formatCode>
                 <c:ptCount val="6"/>
                 <c:pt idx="0">
-                  <c:v>1.0999999999999999E-2</c:v>
+                  <c:v>1.4876566435161301E-3</c:v>
                 </c:pt>
                 <c:pt idx="1">
-                  <c:v>1.7299999999999999E-2</c:v>
+                  <c:v>2.0173235943442801E-2</c:v>
                 </c:pt>
                 <c:pt idx="2">
-                  <c:v>0.1109</c:v>
+                  <c:v>0.14156832193073399</c:v>
                 </c:pt>
                 <c:pt idx="3">
-                  <c:v>0.54530000000000001</c:v>
+                  <c:v>0.68281252760636102</c:v>
                 </c:pt>
                 <c:pt idx="4">
-                  <c:v>2.1208999999999998</c:v>
+                  <c:v>2.75221453214946</c:v>
                 </c:pt>
                 <c:pt idx="5">
-                  <c:v>6.4630999999999998</c:v>
+                  <c:v>7.2461340427398602</c:v>
                 </c:pt>
               </c:numCache>
             </c:numRef>
@@ -9322,7 +9932,7 @@
 </file>
 
 <file path=customXml/itemProps1.xml><?xml version="1.0" encoding="utf-8"?>
-<ds:datastoreItem xmlns:ds="http://schemas.openxmlformats.org/officeDocument/2006/customXml" ds:itemID="{B0879A7D-794C-A94E-8E05-3B45513926CF}">
+<ds:datastoreItem xmlns:ds="http://schemas.openxmlformats.org/officeDocument/2006/customXml" ds:itemID="{A09CF7C6-DDFE-CD47-B504-1EC6B713E8B5}">
   <ds:schemaRefs>
     <ds:schemaRef ds:uri="http://schemas.openxmlformats.org/officeDocument/2006/bibliography"/>
   </ds:schemaRefs>

</xml_diff>